<commit_message>
Add chapters in the BI solution
</commit_message>
<xml_diff>
--- a/BI Tasks/AutoChance(Aliaksandr Rymasheuski)/Docs/Aliaksandr_Rymasheuski_exit_task.docx
+++ b/BI Tasks/AutoChance(Aliaksandr Rymasheuski)/Docs/Aliaksandr_Rymasheuski_exit_task.docx
@@ -1,6 +1,6 @@
 
 <file path=word/document.xml><?xml version="1.0" encoding="utf-8"?>
-<w:document xmlns:wpc="http://schemas.microsoft.com/office/word/2010/wordprocessingCanvas" xmlns:mc="http://schemas.openxmlformats.org/markup-compatibility/2006" xmlns:o="urn:schemas-microsoft-com:office:office" xmlns:r="http://schemas.openxmlformats.org/officeDocument/2006/relationships" xmlns:m="http://schemas.openxmlformats.org/officeDocument/2006/math" xmlns:v="urn:schemas-microsoft-com:vml" xmlns:wp14="http://schemas.microsoft.com/office/word/2010/wordprocessingDrawing" xmlns:wp="http://schemas.openxmlformats.org/drawingml/2006/wordprocessingDrawing" xmlns:w10="urn:schemas-microsoft-com:office:word" xmlns:w="http://schemas.openxmlformats.org/wordprocessingml/2006/main" xmlns:w14="http://schemas.microsoft.com/office/word/2010/wordml" xmlns:w15="http://schemas.microsoft.com/office/word/2012/wordml" xmlns:wpg="http://schemas.microsoft.com/office/word/2010/wordprocessingGroup" xmlns:wpi="http://schemas.microsoft.com/office/word/2010/wordprocessingInk" xmlns:wne="http://schemas.microsoft.com/office/word/2006/wordml" xmlns:wps="http://schemas.microsoft.com/office/word/2010/wordprocessingShape" mc:Ignorable="w14 w15 wp14">
+<w:document xmlns:ve="http://schemas.openxmlformats.org/markup-compatibility/2006" xmlns:o="urn:schemas-microsoft-com:office:office" xmlns:r="http://schemas.openxmlformats.org/officeDocument/2006/relationships" xmlns:m="http://schemas.openxmlformats.org/officeDocument/2006/math" xmlns:v="urn:schemas-microsoft-com:vml" xmlns:wp="http://schemas.openxmlformats.org/drawingml/2006/wordprocessingDrawing" xmlns:w10="urn:schemas-microsoft-com:office:word" xmlns:w="http://schemas.openxmlformats.org/wordprocessingml/2006/main" xmlns:wne="http://schemas.microsoft.com/office/word/2006/wordml">
   <w:body>
     <w:p>
       <w:pPr>
@@ -19,7 +19,7 @@
           <w:noProof/>
           <w:sz w:val="28"/>
           <w:szCs w:val="28"/>
-          <w:lang w:val="en-US"/>
+          <w:lang w:eastAsia="ru-RU"/>
         </w:rPr>
         <w:drawing>
           <wp:inline distT="0" distB="0" distL="0" distR="0">
@@ -312,7 +312,7 @@
       <w:hyperlink r:id="rId9" w:history="1">
         <w:r>
           <w:rPr>
-            <w:rStyle w:val="Hyperlink"/>
+            <w:rStyle w:val="ab"/>
             <w:rFonts w:ascii="Times New Roman" w:eastAsia="Times New Roman" w:hAnsi="Times New Roman" w:cs="Times New Roman"/>
             <w:sz w:val="28"/>
             <w:szCs w:val="28"/>
@@ -352,16 +352,6 @@
           <w:szCs w:val="28"/>
           <w:lang w:val="en-US"/>
         </w:rPr>
-        <w:t xml:space="preserve"> </w:t>
-      </w:r>
-      <w:r>
-        <w:rPr>
-          <w:rFonts w:ascii="Times New Roman" w:eastAsia="Times New Roman" w:hAnsi="Times New Roman" w:cs="Times New Roman"/>
-          <w:b/>
-          <w:sz w:val="28"/>
-          <w:szCs w:val="28"/>
-          <w:lang w:val="en-US"/>
-        </w:rPr>
         <w:tab/>
       </w:r>
       <w:r>
@@ -584,15 +574,6 @@
         </w:rPr>
         <w:t>Company is well-known in this business and has a huge database of customers.</w:t>
       </w:r>
-      <w:r>
-        <w:rPr>
-          <w:rFonts w:ascii="Times New Roman" w:eastAsia="Times New Roman" w:hAnsi="Times New Roman" w:cs="Times New Roman"/>
-          <w:sz w:val="24"/>
-          <w:szCs w:val="24"/>
-          <w:lang w:val="en-US"/>
-        </w:rPr>
-        <w:t xml:space="preserve"> </w:t>
-      </w:r>
     </w:p>
     <w:p>
       <w:pPr>
@@ -663,14 +644,6 @@
       </w:r>
       <w:r>
         <w:rPr>
-          <w:sz w:val="24"/>
-          <w:szCs w:val="24"/>
-          <w:lang w:val="en-US"/>
-        </w:rPr>
-        <w:t xml:space="preserve"> </w:t>
-      </w:r>
-      <w:r>
-        <w:rPr>
           <w:rFonts w:ascii="Times New Roman" w:eastAsia="Times New Roman" w:hAnsi="Times New Roman" w:cs="Times New Roman"/>
           <w:sz w:val="24"/>
           <w:szCs w:val="24"/>
@@ -748,25 +721,7 @@
           <w:szCs w:val="24"/>
           <w:lang w:val="en-US"/>
         </w:rPr>
-        <w:t>and</w:t>
-      </w:r>
-      <w:r>
-        <w:rPr>
-          <w:rFonts w:ascii="Times New Roman" w:eastAsia="Times New Roman" w:hAnsi="Times New Roman" w:cs="Times New Roman"/>
-          <w:sz w:val="24"/>
-          <w:szCs w:val="24"/>
-          <w:lang w:val="en-US"/>
-        </w:rPr>
-        <w:t xml:space="preserve"> </w:t>
-      </w:r>
-      <w:r>
-        <w:rPr>
-          <w:rFonts w:ascii="Times New Roman" w:eastAsia="Times New Roman" w:hAnsi="Times New Roman" w:cs="Times New Roman"/>
-          <w:sz w:val="24"/>
-          <w:szCs w:val="24"/>
-          <w:lang w:val="en-US"/>
-        </w:rPr>
-        <w:t xml:space="preserve">the car’s </w:t>
+        <w:t xml:space="preserve">andthe car’s </w:t>
       </w:r>
       <w:r>
         <w:rPr>
@@ -784,15 +739,6 @@
           <w:szCs w:val="24"/>
           <w:lang w:val="en-US"/>
         </w:rPr>
-        <w:t xml:space="preserve"> </w:t>
-      </w:r>
-      <w:r>
-        <w:rPr>
-          <w:rFonts w:ascii="Times New Roman" w:eastAsia="Times New Roman" w:hAnsi="Times New Roman" w:cs="Times New Roman"/>
-          <w:sz w:val="24"/>
-          <w:szCs w:val="24"/>
-          <w:lang w:val="en-US"/>
-        </w:rPr>
         <w:t xml:space="preserve">The </w:t>
       </w:r>
       <w:r>
@@ -857,15 +803,6 @@
           <w:lang w:val="en-US"/>
         </w:rPr>
         <w:t>.</w:t>
-      </w:r>
-      <w:r>
-        <w:rPr>
-          <w:rFonts w:ascii="Times New Roman" w:eastAsia="Times New Roman" w:hAnsi="Times New Roman" w:cs="Times New Roman"/>
-          <w:sz w:val="24"/>
-          <w:szCs w:val="24"/>
-          <w:lang w:val="en-US"/>
-        </w:rPr>
-        <w:t xml:space="preserve"> </w:t>
       </w:r>
     </w:p>
     <w:p>
@@ -1106,25 +1043,15 @@
           <w:szCs w:val="24"/>
           <w:lang w:val="en-US"/>
         </w:rPr>
-        <w:t xml:space="preserve"> </w:t>
-      </w:r>
-      <w:r>
-        <w:rPr>
-          <w:rFonts w:ascii="Times New Roman" w:eastAsia="Times New Roman" w:hAnsi="Times New Roman" w:cs="Times New Roman"/>
-          <w:b/>
-          <w:sz w:val="24"/>
-          <w:szCs w:val="24"/>
-          <w:lang w:val="en-US"/>
-        </w:rPr>
         <w:t>Business Requirements</w:t>
       </w:r>
     </w:p>
     <w:tbl>
       <w:tblPr>
-        <w:tblStyle w:val="TableGrid"/>
+        <w:tblStyle w:val="a6"/>
         <w:tblW w:w="0" w:type="auto"/>
         <w:tblInd w:w="108" w:type="dxa"/>
-        <w:tblLook w:val="04A0" w:firstRow="1" w:lastRow="0" w:firstColumn="1" w:lastColumn="0" w:noHBand="0" w:noVBand="1"/>
+        <w:tblLook w:val="04A0"/>
       </w:tblPr>
       <w:tblGrid>
         <w:gridCol w:w="1197"/>
@@ -1409,25 +1336,15 @@
           <w:szCs w:val="24"/>
           <w:lang w:val="en-US"/>
         </w:rPr>
-        <w:t xml:space="preserve"> </w:t>
-      </w:r>
-      <w:r>
-        <w:rPr>
-          <w:rFonts w:ascii="Times New Roman" w:eastAsia="Times New Roman" w:hAnsi="Times New Roman" w:cs="Times New Roman"/>
-          <w:b/>
-          <w:sz w:val="24"/>
-          <w:szCs w:val="24"/>
-          <w:lang w:val="en-US"/>
-        </w:rPr>
         <w:t>Technical Requirements</w:t>
       </w:r>
     </w:p>
     <w:tbl>
       <w:tblPr>
-        <w:tblStyle w:val="TableGrid"/>
+        <w:tblStyle w:val="a6"/>
         <w:tblW w:w="0" w:type="auto"/>
         <w:tblInd w:w="108" w:type="dxa"/>
-        <w:tblLook w:val="04A0" w:firstRow="1" w:lastRow="0" w:firstColumn="1" w:lastColumn="0" w:noHBand="0" w:noVBand="1"/>
+        <w:tblLook w:val="04A0"/>
       </w:tblPr>
       <w:tblGrid>
         <w:gridCol w:w="1197"/>
@@ -1869,7 +1786,7 @@
     </w:p>
     <w:p>
       <w:pPr>
-        <w:pStyle w:val="ListParagraph"/>
+        <w:pStyle w:val="a3"/>
         <w:widowControl w:val="0"/>
         <w:numPr>
           <w:ilvl w:val="0"/>
@@ -1897,7 +1814,7 @@
       <w:tblPr>
         <w:tblW w:w="9463" w:type="dxa"/>
         <w:tblInd w:w="108" w:type="dxa"/>
-        <w:tblLook w:val="04A0" w:firstRow="1" w:lastRow="0" w:firstColumn="1" w:lastColumn="0" w:noHBand="0" w:noVBand="1"/>
+        <w:tblLook w:val="04A0"/>
       </w:tblPr>
       <w:tblGrid>
         <w:gridCol w:w="2086"/>
@@ -2471,7 +2388,7 @@
     </w:tbl>
     <w:p>
       <w:pPr>
-        <w:pStyle w:val="ListParagraph"/>
+        <w:pStyle w:val="a3"/>
         <w:widowControl w:val="0"/>
         <w:spacing w:after="0" w:line="240" w:lineRule="atLeast"/>
         <w:ind w:left="1211"/>
@@ -2485,7 +2402,7 @@
     </w:p>
     <w:p>
       <w:pPr>
-        <w:pStyle w:val="ListParagraph"/>
+        <w:pStyle w:val="a3"/>
         <w:widowControl w:val="0"/>
         <w:numPr>
           <w:ilvl w:val="0"/>
@@ -2523,7 +2440,7 @@
         <w:tblW w:w="9640" w:type="dxa"/>
         <w:tblInd w:w="108" w:type="dxa"/>
         <w:tblLayout w:type="fixed"/>
-        <w:tblLook w:val="04A0" w:firstRow="1" w:lastRow="0" w:firstColumn="1" w:lastColumn="0" w:noHBand="0" w:noVBand="1"/>
+        <w:tblLook w:val="04A0"/>
       </w:tblPr>
       <w:tblGrid>
         <w:gridCol w:w="1078"/>
@@ -3223,7 +3140,7 @@
     </w:p>
     <w:p>
       <w:pPr>
-        <w:pStyle w:val="ListParagraph"/>
+        <w:pStyle w:val="a3"/>
         <w:widowControl w:val="0"/>
         <w:numPr>
           <w:ilvl w:val="0"/>
@@ -3260,7 +3177,7 @@
       <w:tblPr>
         <w:tblW w:w="9498" w:type="dxa"/>
         <w:tblInd w:w="108" w:type="dxa"/>
-        <w:tblLook w:val="04A0" w:firstRow="1" w:lastRow="0" w:firstColumn="1" w:lastColumn="0" w:noHBand="0" w:noVBand="1"/>
+        <w:tblLook w:val="04A0"/>
       </w:tblPr>
       <w:tblGrid>
         <w:gridCol w:w="2127"/>
@@ -3719,7 +3636,7 @@
     </w:tbl>
     <w:p>
       <w:pPr>
-        <w:pStyle w:val="ListParagraph"/>
+        <w:pStyle w:val="a3"/>
         <w:widowControl w:val="0"/>
         <w:spacing w:after="0" w:line="240" w:lineRule="atLeast"/>
         <w:ind w:left="1211"/>
@@ -3733,7 +3650,7 @@
     </w:p>
     <w:p>
       <w:pPr>
-        <w:pStyle w:val="ListParagraph"/>
+        <w:pStyle w:val="a3"/>
         <w:widowControl w:val="0"/>
         <w:numPr>
           <w:ilvl w:val="0"/>
@@ -3779,7 +3696,7 @@
       <w:tblPr>
         <w:tblW w:w="9498" w:type="dxa"/>
         <w:tblInd w:w="108" w:type="dxa"/>
-        <w:tblLook w:val="04A0" w:firstRow="1" w:lastRow="0" w:firstColumn="1" w:lastColumn="0" w:noHBand="0" w:noVBand="1"/>
+        <w:tblLook w:val="04A0"/>
       </w:tblPr>
       <w:tblGrid>
         <w:gridCol w:w="1228"/>
@@ -4336,7 +4253,7 @@
           <w:noProof/>
           <w:sz w:val="20"/>
           <w:szCs w:val="20"/>
-          <w:lang w:val="en-US"/>
+          <w:lang w:eastAsia="ru-RU"/>
         </w:rPr>
         <w:drawing>
           <wp:inline distT="0" distB="0" distL="0" distR="0">
@@ -4542,7 +4459,7 @@
           <w:noProof/>
           <w:sz w:val="24"/>
           <w:szCs w:val="24"/>
-          <w:lang w:val="en-US"/>
+          <w:lang w:eastAsia="ru-RU"/>
         </w:rPr>
         <w:drawing>
           <wp:inline distT="0" distB="0" distL="0" distR="0">
@@ -4722,7 +4639,7 @@
           <w:noProof/>
           <w:sz w:val="24"/>
           <w:szCs w:val="24"/>
-          <w:lang w:val="en-US"/>
+          <w:lang w:eastAsia="ru-RU"/>
         </w:rPr>
         <w:lastRenderedPageBreak/>
         <w:drawing>
@@ -4828,25 +4745,7 @@
           <w:szCs w:val="24"/>
           <w:lang w:val="en-US"/>
         </w:rPr>
-        <w:t>The snowflake approach saves some storage space but queries against the snowflake will require additional</w:t>
-      </w:r>
-      <w:r>
-        <w:rPr>
-          <w:rFonts w:ascii="Times New Roman" w:eastAsia="Times New Roman" w:hAnsi="Times New Roman" w:cs="Times New Roman"/>
-          <w:sz w:val="24"/>
-          <w:szCs w:val="24"/>
-          <w:lang w:val="en-US"/>
-        </w:rPr>
-        <w:t xml:space="preserve"> </w:t>
-      </w:r>
-      <w:r>
-        <w:rPr>
-          <w:rFonts w:ascii="Times New Roman" w:eastAsia="Times New Roman" w:hAnsi="Times New Roman" w:cs="Times New Roman"/>
-          <w:sz w:val="24"/>
-          <w:szCs w:val="24"/>
-          <w:lang w:val="en-US"/>
-        </w:rPr>
-        <w:t>joins, potentially affecting performance. Also more tables must be loaded by the ETL</w:t>
+        <w:t>The snowflake approach saves some storage space but queries against the snowflake will require additionaljoins, potentially affecting performance. Also more tables must be loaded by the ETL</w:t>
       </w:r>
       <w:r>
         <w:rPr>
@@ -4942,16 +4841,17 @@
       <w:r>
         <w:rPr>
           <w:rFonts w:ascii="Times New Roman" w:eastAsia="Times New Roman" w:hAnsi="Times New Roman" w:cs="Times New Roman"/>
+          <w:b/>
           <w:noProof/>
-          <w:sz w:val="20"/>
-          <w:szCs w:val="20"/>
-          <w:lang w:val="en-US"/>
+          <w:sz w:val="24"/>
+          <w:szCs w:val="24"/>
+          <w:lang w:eastAsia="ru-RU"/>
         </w:rPr>
         <w:drawing>
           <wp:inline distT="0" distB="0" distL="0" distR="0">
-            <wp:extent cx="7976152" cy="5526157"/>
-            <wp:effectExtent l="19050" t="0" r="5798" b="0"/>
-            <wp:docPr id="10" name="Рисунок 7" descr="D:\Учеба\epam\Oracle database. Introduction to Data Warehousing\star.bmp.jpg"/>
+            <wp:extent cx="8763000" cy="5324475"/>
+            <wp:effectExtent l="19050" t="0" r="0" b="0"/>
+            <wp:docPr id="2" name="Рисунок 2"/>
             <wp:cNvGraphicFramePr>
               <a:graphicFrameLocks xmlns:a="http://schemas.openxmlformats.org/drawingml/2006/main" noChangeAspect="1"/>
             </wp:cNvGraphicFramePr>
@@ -4959,7 +4859,7 @@
               <a:graphicData uri="http://schemas.openxmlformats.org/drawingml/2006/picture">
                 <pic:pic xmlns:pic="http://schemas.openxmlformats.org/drawingml/2006/picture">
                   <pic:nvPicPr>
-                    <pic:cNvPr id="0" name="Picture 7" descr="D:\Учеба\epam\Oracle database. Introduction to Data Warehousing\star.bmp.jpg"/>
+                    <pic:cNvPr id="0" name="Picture 2"/>
                     <pic:cNvPicPr>
                       <a:picLocks noChangeAspect="1" noChangeArrowheads="1"/>
                     </pic:cNvPicPr>
@@ -4974,7 +4874,7 @@
                   <pic:spPr bwMode="auto">
                     <a:xfrm>
                       <a:off x="0" y="0"/>
-                      <a:ext cx="7983115" cy="5530981"/>
+                      <a:ext cx="8769348" cy="5328332"/>
                     </a:xfrm>
                     <a:prstGeom prst="rect">
                       <a:avLst/>
@@ -5121,10 +5021,10 @@
     </w:p>
     <w:tbl>
       <w:tblPr>
-        <w:tblStyle w:val="TableGrid"/>
+        <w:tblStyle w:val="a6"/>
         <w:tblpPr w:leftFromText="180" w:rightFromText="180" w:vertAnchor="text" w:horzAnchor="page" w:tblpX="1755" w:tblpY="73"/>
         <w:tblW w:w="5184" w:type="pct"/>
-        <w:tblLook w:val="04A0" w:firstRow="1" w:lastRow="0" w:firstColumn="1" w:lastColumn="0" w:noHBand="0" w:noVBand="1"/>
+        <w:tblLook w:val="04A0"/>
       </w:tblPr>
       <w:tblGrid>
         <w:gridCol w:w="3363"/>
@@ -5499,7 +5399,7 @@
           </w:tcPr>
           <w:p>
             <w:pPr>
-              <w:pStyle w:val="ListParagraph"/>
+              <w:pStyle w:val="a3"/>
               <w:ind w:left="0"/>
               <w:rPr>
                 <w:sz w:val="24"/>
@@ -5516,7 +5416,7 @@
           </w:p>
           <w:p>
             <w:pPr>
-              <w:pStyle w:val="ListParagraph"/>
+              <w:pStyle w:val="a3"/>
               <w:ind w:left="0"/>
               <w:rPr>
                 <w:sz w:val="24"/>
@@ -5533,7 +5433,7 @@
           </w:p>
           <w:p>
             <w:pPr>
-              <w:pStyle w:val="ListParagraph"/>
+              <w:pStyle w:val="a3"/>
               <w:ind w:left="0"/>
               <w:rPr>
                 <w:sz w:val="24"/>
@@ -5550,7 +5450,7 @@
           </w:p>
           <w:p>
             <w:pPr>
-              <w:pStyle w:val="ListParagraph"/>
+              <w:pStyle w:val="a3"/>
               <w:ind w:left="0"/>
               <w:rPr>
                 <w:sz w:val="24"/>
@@ -5567,7 +5467,7 @@
           </w:p>
           <w:p>
             <w:pPr>
-              <w:pStyle w:val="ListParagraph"/>
+              <w:pStyle w:val="a3"/>
               <w:ind w:left="0"/>
               <w:rPr>
                 <w:sz w:val="24"/>
@@ -5584,7 +5484,7 @@
           </w:p>
           <w:p>
             <w:pPr>
-              <w:pStyle w:val="ListParagraph"/>
+              <w:pStyle w:val="a3"/>
               <w:ind w:left="0"/>
               <w:rPr>
                 <w:sz w:val="24"/>
@@ -5601,7 +5501,7 @@
           </w:p>
           <w:p>
             <w:pPr>
-              <w:pStyle w:val="ListParagraph"/>
+              <w:pStyle w:val="a3"/>
               <w:ind w:left="0"/>
               <w:rPr>
                 <w:sz w:val="24"/>
@@ -5618,7 +5518,7 @@
           </w:p>
           <w:p>
             <w:pPr>
-              <w:pStyle w:val="ListParagraph"/>
+              <w:pStyle w:val="a3"/>
               <w:ind w:left="0"/>
               <w:rPr>
                 <w:sz w:val="24"/>
@@ -5635,7 +5535,7 @@
           </w:p>
           <w:p>
             <w:pPr>
-              <w:pStyle w:val="ListParagraph"/>
+              <w:pStyle w:val="a3"/>
               <w:ind w:left="0"/>
               <w:rPr>
                 <w:sz w:val="24"/>
@@ -5652,7 +5552,7 @@
           </w:p>
           <w:p>
             <w:pPr>
-              <w:pStyle w:val="ListParagraph"/>
+              <w:pStyle w:val="a3"/>
               <w:ind w:left="0"/>
               <w:rPr>
                 <w:sz w:val="24"/>
@@ -5669,7 +5569,7 @@
           </w:p>
           <w:p>
             <w:pPr>
-              <w:pStyle w:val="ListParagraph"/>
+              <w:pStyle w:val="a3"/>
               <w:ind w:left="0"/>
               <w:rPr>
                 <w:sz w:val="24"/>
@@ -5686,7 +5586,7 @@
           </w:p>
           <w:p>
             <w:pPr>
-              <w:pStyle w:val="ListParagraph"/>
+              <w:pStyle w:val="a3"/>
               <w:ind w:left="0"/>
               <w:rPr>
                 <w:sz w:val="24"/>
@@ -5703,7 +5603,7 @@
           </w:p>
           <w:p>
             <w:pPr>
-              <w:pStyle w:val="ListParagraph"/>
+              <w:pStyle w:val="a3"/>
               <w:ind w:left="0"/>
               <w:rPr>
                 <w:sz w:val="24"/>
@@ -5720,7 +5620,7 @@
           </w:p>
           <w:p>
             <w:pPr>
-              <w:pStyle w:val="ListParagraph"/>
+              <w:pStyle w:val="a3"/>
               <w:ind w:left="0"/>
               <w:rPr>
                 <w:sz w:val="24"/>
@@ -5737,7 +5637,7 @@
           </w:p>
           <w:p>
             <w:pPr>
-              <w:pStyle w:val="ListParagraph"/>
+              <w:pStyle w:val="a3"/>
               <w:ind w:left="0"/>
               <w:rPr>
                 <w:sz w:val="24"/>
@@ -5754,7 +5654,7 @@
           </w:p>
           <w:p>
             <w:pPr>
-              <w:pStyle w:val="ListParagraph"/>
+              <w:pStyle w:val="a3"/>
               <w:ind w:left="0"/>
               <w:rPr>
                 <w:sz w:val="24"/>
@@ -6569,10 +6469,10 @@
     </w:p>
     <w:tbl>
       <w:tblPr>
-        <w:tblStyle w:val="TableGrid"/>
+        <w:tblStyle w:val="a6"/>
         <w:tblW w:w="0" w:type="auto"/>
         <w:tblInd w:w="108" w:type="dxa"/>
-        <w:tblLook w:val="04A0" w:firstRow="1" w:lastRow="0" w:firstColumn="1" w:lastColumn="0" w:noHBand="0" w:noVBand="1"/>
+        <w:tblLook w:val="04A0"/>
       </w:tblPr>
       <w:tblGrid>
         <w:gridCol w:w="2388"/>
@@ -7097,10 +6997,10 @@
     </w:p>
     <w:tbl>
       <w:tblPr>
-        <w:tblStyle w:val="TableGrid"/>
+        <w:tblStyle w:val="a6"/>
         <w:tblW w:w="0" w:type="auto"/>
         <w:tblInd w:w="108" w:type="dxa"/>
-        <w:tblLook w:val="04A0" w:firstRow="1" w:lastRow="0" w:firstColumn="1" w:lastColumn="0" w:noHBand="0" w:noVBand="1"/>
+        <w:tblLook w:val="04A0"/>
       </w:tblPr>
       <w:tblGrid>
         <w:gridCol w:w="2332"/>
@@ -7640,10 +7540,10 @@
     </w:p>
     <w:tbl>
       <w:tblPr>
-        <w:tblStyle w:val="TableGrid"/>
+        <w:tblStyle w:val="a6"/>
         <w:tblW w:w="0" w:type="auto"/>
         <w:tblInd w:w="108" w:type="dxa"/>
-        <w:tblLook w:val="04A0" w:firstRow="1" w:lastRow="0" w:firstColumn="1" w:lastColumn="0" w:noHBand="0" w:noVBand="1"/>
+        <w:tblLook w:val="04A0"/>
       </w:tblPr>
       <w:tblGrid>
         <w:gridCol w:w="2332"/>
@@ -8165,10 +8065,10 @@
     </w:p>
     <w:tbl>
       <w:tblPr>
-        <w:tblStyle w:val="TableGrid"/>
+        <w:tblStyle w:val="a6"/>
         <w:tblW w:w="0" w:type="auto"/>
         <w:tblInd w:w="108" w:type="dxa"/>
-        <w:tblLook w:val="04A0" w:firstRow="1" w:lastRow="0" w:firstColumn="1" w:lastColumn="0" w:noHBand="0" w:noVBand="1"/>
+        <w:tblLook w:val="04A0"/>
       </w:tblPr>
       <w:tblGrid>
         <w:gridCol w:w="2332"/>
@@ -8590,11 +8490,11 @@
     </w:p>
     <w:tbl>
       <w:tblPr>
-        <w:tblStyle w:val="TableGrid"/>
+        <w:tblStyle w:val="a6"/>
         <w:tblW w:w="0" w:type="auto"/>
         <w:tblInd w:w="108" w:type="dxa"/>
         <w:tblLayout w:type="fixed"/>
-        <w:tblLook w:val="04A0" w:firstRow="1" w:lastRow="0" w:firstColumn="1" w:lastColumn="0" w:noHBand="0" w:noVBand="1"/>
+        <w:tblLook w:val="04A0"/>
       </w:tblPr>
       <w:tblGrid>
         <w:gridCol w:w="2694"/>
@@ -8885,14 +8785,6 @@
                 <w:szCs w:val="22"/>
                 <w:lang w:eastAsia="ru-RU"/>
               </w:rPr>
-              <w:t xml:space="preserve"> </w:t>
-            </w:r>
-            <w:r>
-              <w:rPr>
-                <w:sz w:val="22"/>
-                <w:szCs w:val="22"/>
-                <w:lang w:eastAsia="ru-RU"/>
-              </w:rPr>
               <w:t>all country groups in region</w:t>
             </w:r>
           </w:p>
@@ -9248,9 +9140,9 @@
     </w:p>
     <w:tbl>
       <w:tblPr>
-        <w:tblStyle w:val="TableGrid"/>
+        <w:tblStyle w:val="a6"/>
         <w:tblW w:w="5000" w:type="pct"/>
-        <w:tblLook w:val="04A0" w:firstRow="1" w:lastRow="0" w:firstColumn="1" w:lastColumn="0" w:noHBand="0" w:noVBand="1"/>
+        <w:tblLook w:val="04A0"/>
       </w:tblPr>
       <w:tblGrid>
         <w:gridCol w:w="1888"/>
@@ -9786,7 +9678,7 @@
           <w:noProof/>
           <w:sz w:val="24"/>
           <w:szCs w:val="24"/>
-          <w:lang w:val="en-US"/>
+          <w:lang w:eastAsia="ru-RU"/>
         </w:rPr>
         <w:drawing>
           <wp:inline distT="0" distB="0" distL="0" distR="0">
@@ -9940,15 +9832,6 @@
           <w:szCs w:val="24"/>
           <w:lang w:val="en-US"/>
         </w:rPr>
-        <w:t xml:space="preserve"> </w:t>
-      </w:r>
-      <w:r>
-        <w:rPr>
-          <w:rFonts w:ascii="Times New Roman" w:eastAsia="Times New Roman" w:hAnsi="Times New Roman" w:cs="Times New Roman"/>
-          <w:sz w:val="24"/>
-          <w:szCs w:val="24"/>
-          <w:lang w:val="en-US"/>
-        </w:rPr>
         <w:t>(8 partitions)</w:t>
       </w:r>
       <w:r>
@@ -9967,25 +9850,7 @@
           <w:szCs w:val="24"/>
           <w:lang w:val="en-US"/>
         </w:rPr>
-        <w:t>provide</w:t>
-      </w:r>
-      <w:r>
-        <w:rPr>
-          <w:rFonts w:ascii="Times New Roman" w:eastAsia="Times New Roman" w:hAnsi="Times New Roman" w:cs="Times New Roman"/>
-          <w:sz w:val="24"/>
-          <w:szCs w:val="24"/>
-          <w:lang w:val="en-US"/>
-        </w:rPr>
-        <w:t xml:space="preserve"> </w:t>
-      </w:r>
-      <w:r>
-        <w:rPr>
-          <w:rFonts w:ascii="Times New Roman" w:eastAsia="Times New Roman" w:hAnsi="Times New Roman" w:cs="Times New Roman"/>
-          <w:sz w:val="24"/>
-          <w:szCs w:val="24"/>
-          <w:lang w:val="en-US"/>
-        </w:rPr>
-        <w:t>for a good spread of the rows across partitions.</w:t>
+        <w:t>providefor a good spread of the rows across partitions.</w:t>
       </w:r>
     </w:p>
     <w:p>
@@ -10260,15 +10125,6 @@
           <w:szCs w:val="24"/>
           <w:lang w:val="en-US"/>
         </w:rPr>
-        <w:t xml:space="preserve"> </w:t>
-      </w:r>
-      <w:r>
-        <w:rPr>
-          <w:rFonts w:ascii="Times New Roman" w:eastAsia="Times New Roman" w:hAnsi="Times New Roman" w:cs="Times New Roman"/>
-          <w:sz w:val="24"/>
-          <w:szCs w:val="24"/>
-          <w:lang w:val="en-US"/>
-        </w:rPr>
         <w:t>for efficient use of time and resources.</w:t>
       </w:r>
     </w:p>
@@ -10317,6 +10173,325 @@
         </w:rPr>
         <w:t>Finally, all tables in DWH should be paralleled.</w:t>
       </w:r>
+    </w:p>
+    <w:p>
+      <w:pPr>
+        <w:rPr>
+          <w:rFonts w:ascii="Times New Roman" w:eastAsia="Times New Roman" w:hAnsi="Times New Roman" w:cs="Times New Roman"/>
+          <w:sz w:val="24"/>
+          <w:szCs w:val="24"/>
+          <w:lang w:val="en-US"/>
+        </w:rPr>
+      </w:pPr>
+      <w:r>
+        <w:rPr>
+          <w:rFonts w:ascii="Times New Roman" w:eastAsia="Times New Roman" w:hAnsi="Times New Roman" w:cs="Times New Roman"/>
+          <w:sz w:val="24"/>
+          <w:szCs w:val="24"/>
+          <w:lang w:val="en-US"/>
+        </w:rPr>
+        <w:br w:type="page"/>
+      </w:r>
+    </w:p>
+    <w:p>
+      <w:pPr>
+        <w:widowControl w:val="0"/>
+        <w:spacing w:after="0" w:line="240" w:lineRule="atLeast"/>
+        <w:jc w:val="both"/>
+        <w:rPr>
+          <w:rFonts w:ascii="Times New Roman" w:eastAsia="Times New Roman" w:hAnsi="Times New Roman" w:cs="Times New Roman"/>
+          <w:b/>
+          <w:sz w:val="24"/>
+          <w:szCs w:val="24"/>
+          <w:lang w:val="en-US"/>
+        </w:rPr>
+      </w:pPr>
+      <w:r>
+        <w:rPr>
+          <w:rFonts w:ascii="Times New Roman" w:eastAsia="Times New Roman" w:hAnsi="Times New Roman" w:cs="Times New Roman"/>
+          <w:b/>
+          <w:sz w:val="24"/>
+          <w:szCs w:val="24"/>
+          <w:lang w:val="en-US"/>
+        </w:rPr>
+        <w:lastRenderedPageBreak/>
+        <w:t>5.1</w:t>
+      </w:r>
+      <w:r>
+        <w:rPr>
+          <w:rFonts w:ascii="Times New Roman" w:eastAsia="Times New Roman" w:hAnsi="Times New Roman" w:cs="Times New Roman"/>
+          <w:b/>
+          <w:sz w:val="24"/>
+          <w:szCs w:val="24"/>
+          <w:lang w:val="en-US"/>
+        </w:rPr>
+        <w:tab/>
+      </w:r>
+      <w:r>
+        <w:rPr>
+          <w:b/>
+          <w:sz w:val="24"/>
+          <w:szCs w:val="24"/>
+          <w:lang w:val="en-US"/>
+        </w:rPr>
+        <w:t xml:space="preserve"> </w:t>
+      </w:r>
+      <w:r>
+        <w:rPr>
+          <w:rFonts w:ascii="Times New Roman" w:eastAsia="Times New Roman" w:hAnsi="Times New Roman" w:cs="Times New Roman"/>
+          <w:b/>
+          <w:sz w:val="24"/>
+          <w:szCs w:val="24"/>
+          <w:lang w:val="en-US"/>
+        </w:rPr>
+        <w:t>Extraction and Transportation Description</w:t>
+      </w:r>
+    </w:p>
+    <w:p>
+      <w:pPr>
+        <w:widowControl w:val="0"/>
+        <w:spacing w:after="0" w:line="240" w:lineRule="atLeast"/>
+        <w:ind w:firstLine="851"/>
+        <w:jc w:val="both"/>
+        <w:rPr>
+          <w:rFonts w:ascii="Times New Roman" w:eastAsia="Times New Roman" w:hAnsi="Times New Roman" w:cs="Times New Roman"/>
+          <w:sz w:val="24"/>
+          <w:szCs w:val="24"/>
+          <w:lang w:val="en-US"/>
+        </w:rPr>
+      </w:pPr>
+      <w:r>
+        <w:rPr>
+          <w:rFonts w:ascii="Times New Roman" w:eastAsia="Times New Roman" w:hAnsi="Times New Roman" w:cs="Times New Roman"/>
+          <w:sz w:val="24"/>
+          <w:szCs w:val="24"/>
+          <w:lang w:val="en-US"/>
+        </w:rPr>
+        <w:t>To reduce the amount of processed data we will use incremental extraction. For simplicity extraction, source systems should use Oracle range partitioning by date. This makes it easy to extract only the new data. The DWH will be updated once a week, so table with contracts should be partitioned by weeks.</w:t>
+      </w:r>
+    </w:p>
+    <w:p>
+      <w:pPr>
+        <w:widowControl w:val="0"/>
+        <w:spacing w:after="0" w:line="240" w:lineRule="atLeast"/>
+        <w:ind w:firstLine="851"/>
+        <w:jc w:val="both"/>
+        <w:rPr>
+          <w:rFonts w:ascii="Times New Roman" w:eastAsia="Times New Roman" w:hAnsi="Times New Roman" w:cs="Times New Roman"/>
+          <w:sz w:val="24"/>
+          <w:szCs w:val="24"/>
+          <w:lang w:val="en-US"/>
+        </w:rPr>
+      </w:pPr>
+      <w:r>
+        <w:rPr>
+          <w:rFonts w:ascii="Times New Roman" w:eastAsia="Times New Roman" w:hAnsi="Times New Roman" w:cs="Times New Roman"/>
+          <w:sz w:val="24"/>
+          <w:szCs w:val="24"/>
+          <w:lang w:val="en-US"/>
+        </w:rPr>
+        <w:t>We will use offline extraction into flat files because this method is the simplest most easy-to-manage way to transfer information. These files will be transported using FTP.</w:t>
+      </w:r>
+    </w:p>
+    <w:p>
+      <w:pPr>
+        <w:rPr>
+          <w:rFonts w:ascii="Times New Roman" w:eastAsia="Times New Roman" w:hAnsi="Times New Roman" w:cs="Times New Roman"/>
+          <w:b/>
+          <w:sz w:val="24"/>
+          <w:szCs w:val="24"/>
+          <w:lang w:val="en-US"/>
+        </w:rPr>
+      </w:pPr>
+      <w:r>
+        <w:rPr>
+          <w:rFonts w:ascii="Times New Roman" w:eastAsia="Times New Roman" w:hAnsi="Times New Roman" w:cs="Times New Roman"/>
+          <w:b/>
+          <w:sz w:val="24"/>
+          <w:szCs w:val="24"/>
+          <w:lang w:val="en-US"/>
+        </w:rPr>
+        <w:t>5.2</w:t>
+      </w:r>
+      <w:r>
+        <w:rPr>
+          <w:rFonts w:ascii="Times New Roman" w:eastAsia="Times New Roman" w:hAnsi="Times New Roman" w:cs="Times New Roman"/>
+          <w:b/>
+          <w:sz w:val="24"/>
+          <w:szCs w:val="24"/>
+          <w:lang w:val="en-US"/>
+        </w:rPr>
+        <w:tab/>
+      </w:r>
+      <w:r>
+        <w:rPr>
+          <w:rFonts w:ascii="Times New Roman" w:eastAsia="Times New Roman" w:hAnsi="Times New Roman" w:cs="Times New Roman"/>
+          <w:b/>
+          <w:sz w:val="24"/>
+          <w:szCs w:val="24"/>
+          <w:lang w:val="en-US"/>
+        </w:rPr>
+        <w:t xml:space="preserve"> Transformation Description</w:t>
+      </w:r>
+    </w:p>
+    <w:p>
+      <w:pPr>
+        <w:ind w:firstLine="851"/>
+        <w:rPr>
+          <w:rFonts w:ascii="Times New Roman" w:eastAsia="Times New Roman" w:hAnsi="Times New Roman" w:cs="Times New Roman"/>
+          <w:sz w:val="24"/>
+          <w:szCs w:val="24"/>
+          <w:lang w:val="en-US"/>
+        </w:rPr>
+      </w:pPr>
+      <w:r>
+        <w:rPr>
+          <w:rFonts w:ascii="Times New Roman" w:eastAsia="Times New Roman" w:hAnsi="Times New Roman" w:cs="Times New Roman"/>
+          <w:sz w:val="24"/>
+          <w:szCs w:val="24"/>
+          <w:lang w:val="en-US"/>
+        </w:rPr>
+        <w:t>We will use multistage data transformation because this method allows to easily controlling the process of data loading.</w:t>
+      </w:r>
+    </w:p>
+    <w:p>
+      <w:pPr>
+        <w:ind w:firstLine="851"/>
+        <w:rPr>
+          <w:rFonts w:ascii="Times New Roman" w:eastAsia="Times New Roman" w:hAnsi="Times New Roman" w:cs="Times New Roman"/>
+          <w:sz w:val="24"/>
+          <w:szCs w:val="24"/>
+          <w:lang w:val="en-US"/>
+        </w:rPr>
+      </w:pPr>
+      <w:r>
+        <w:rPr>
+          <w:rFonts w:ascii="Times New Roman" w:eastAsia="Times New Roman" w:hAnsi="Times New Roman" w:cs="Times New Roman"/>
+          <w:sz w:val="24"/>
+          <w:szCs w:val="24"/>
+          <w:lang w:val="en-US"/>
+        </w:rPr>
+        <w:t>Transformation flow</w:t>
+      </w:r>
+    </w:p>
+    <w:p>
+      <w:pPr>
+        <w:rPr>
+          <w:lang w:val="en-US"/>
+        </w:rPr>
+      </w:pPr>
+      <w:r>
+        <w:rPr>
+          <w:noProof/>
+          <w:lang w:eastAsia="ru-RU"/>
+        </w:rPr>
+        <w:drawing>
+          <wp:inline distT="0" distB="0" distL="0" distR="0">
+            <wp:extent cx="5940425" cy="2701846"/>
+            <wp:effectExtent l="19050" t="0" r="3175" b="0"/>
+            <wp:docPr id="3" name="Рисунок 1"/>
+            <wp:cNvGraphicFramePr>
+              <a:graphicFrameLocks xmlns:a="http://schemas.openxmlformats.org/drawingml/2006/main" noChangeAspect="1"/>
+            </wp:cNvGraphicFramePr>
+            <a:graphic xmlns:a="http://schemas.openxmlformats.org/drawingml/2006/main">
+              <a:graphicData uri="http://schemas.openxmlformats.org/drawingml/2006/picture">
+                <pic:pic xmlns:pic="http://schemas.openxmlformats.org/drawingml/2006/picture">
+                  <pic:nvPicPr>
+                    <pic:cNvPr id="0" name="Picture 1"/>
+                    <pic:cNvPicPr>
+                      <a:picLocks noChangeAspect="1" noChangeArrowheads="1"/>
+                    </pic:cNvPicPr>
+                  </pic:nvPicPr>
+                  <pic:blipFill>
+                    <a:blip r:embed="rId16"/>
+                    <a:srcRect/>
+                    <a:stretch>
+                      <a:fillRect/>
+                    </a:stretch>
+                  </pic:blipFill>
+                  <pic:spPr bwMode="auto">
+                    <a:xfrm>
+                      <a:off x="0" y="0"/>
+                      <a:ext cx="5940425" cy="2701846"/>
+                    </a:xfrm>
+                    <a:prstGeom prst="rect">
+                      <a:avLst/>
+                    </a:prstGeom>
+                    <a:noFill/>
+                    <a:ln w="9525">
+                      <a:noFill/>
+                      <a:miter lim="800000"/>
+                      <a:headEnd/>
+                      <a:tailEnd/>
+                    </a:ln>
+                  </pic:spPr>
+                </pic:pic>
+              </a:graphicData>
+            </a:graphic>
+          </wp:inline>
+        </w:drawing>
+      </w:r>
+    </w:p>
+    <w:p>
+      <w:pPr>
+        <w:ind w:firstLine="851"/>
+        <w:rPr>
+          <w:rFonts w:ascii="Times New Roman" w:hAnsi="Times New Roman" w:cs="Times New Roman"/>
+          <w:sz w:val="24"/>
+          <w:szCs w:val="24"/>
+          <w:lang w:val="en-US"/>
+        </w:rPr>
+      </w:pPr>
+      <w:r>
+        <w:rPr>
+          <w:rFonts w:ascii="Times New Roman" w:hAnsi="Times New Roman" w:cs="Times New Roman"/>
+          <w:sz w:val="24"/>
+          <w:szCs w:val="24"/>
+          <w:lang w:val="en-US"/>
+        </w:rPr>
+        <w:t>T</w:t>
+      </w:r>
+      <w:r>
+        <w:rPr>
+          <w:rFonts w:ascii="Times New Roman" w:hAnsi="Times New Roman" w:cs="Times New Roman"/>
+          <w:sz w:val="24"/>
+          <w:szCs w:val="24"/>
+          <w:lang w:val="en-US"/>
+        </w:rPr>
+        <w:t>o tran</w:t>
+      </w:r>
+      <w:r>
+        <w:rPr>
+          <w:rFonts w:ascii="Times New Roman" w:hAnsi="Times New Roman" w:cs="Times New Roman"/>
+          <w:sz w:val="24"/>
+          <w:szCs w:val="24"/>
+          <w:lang w:val="en-US"/>
+        </w:rPr>
+        <w:t>sforming data we will use PL/SQL</w:t>
+      </w:r>
+      <w:r>
+        <w:rPr>
+          <w:rFonts w:ascii="Times New Roman" w:hAnsi="Times New Roman" w:cs="Times New Roman"/>
+          <w:sz w:val="24"/>
+          <w:szCs w:val="24"/>
+          <w:lang w:val="en-US"/>
+        </w:rPr>
+        <w:t xml:space="preserve"> because it's the most flexible and powerful mechanism data processing.</w:t>
+      </w:r>
+    </w:p>
+    <w:p>
+      <w:pPr>
+        <w:widowControl w:val="0"/>
+        <w:spacing w:after="0" w:line="240" w:lineRule="atLeast"/>
+        <w:ind w:firstLine="851"/>
+        <w:jc w:val="both"/>
+        <w:rPr>
+          <w:rFonts w:ascii="Times New Roman" w:eastAsia="Times New Roman" w:hAnsi="Times New Roman" w:cs="Times New Roman"/>
+          <w:sz w:val="24"/>
+          <w:szCs w:val="24"/>
+          <w:lang w:val="en-US"/>
+        </w:rPr>
+      </w:pPr>
     </w:p>
     <w:sectPr>
       <w:pgSz w:w="11906" w:h="16838"/>
@@ -10330,8 +10505,8 @@
 </file>
 
 <file path=word/endnotes.xml><?xml version="1.0" encoding="utf-8"?>
-<w:endnotes xmlns:wpc="http://schemas.microsoft.com/office/word/2010/wordprocessingCanvas" xmlns:mc="http://schemas.openxmlformats.org/markup-compatibility/2006" xmlns:o="urn:schemas-microsoft-com:office:office" xmlns:r="http://schemas.openxmlformats.org/officeDocument/2006/relationships" xmlns:m="http://schemas.openxmlformats.org/officeDocument/2006/math" xmlns:v="urn:schemas-microsoft-com:vml" xmlns:wp14="http://schemas.microsoft.com/office/word/2010/wordprocessingDrawing" xmlns:wp="http://schemas.openxmlformats.org/drawingml/2006/wordprocessingDrawing" xmlns:w10="urn:schemas-microsoft-com:office:word" xmlns:w="http://schemas.openxmlformats.org/wordprocessingml/2006/main" xmlns:w14="http://schemas.microsoft.com/office/word/2010/wordml" xmlns:w15="http://schemas.microsoft.com/office/word/2012/wordml" xmlns:wpg="http://schemas.microsoft.com/office/word/2010/wordprocessingGroup" xmlns:wpi="http://schemas.microsoft.com/office/word/2010/wordprocessingInk" xmlns:wne="http://schemas.microsoft.com/office/word/2006/wordml" xmlns:wps="http://schemas.microsoft.com/office/word/2010/wordprocessingShape" mc:Ignorable="w14 w15 wp14">
-  <w:endnote w:type="separator" w:id="-1">
+<w:endnotes xmlns:ve="http://schemas.openxmlformats.org/markup-compatibility/2006" xmlns:o="urn:schemas-microsoft-com:office:office" xmlns:r="http://schemas.openxmlformats.org/officeDocument/2006/relationships" xmlns:m="http://schemas.openxmlformats.org/officeDocument/2006/math" xmlns:v="urn:schemas-microsoft-com:vml" xmlns:wp="http://schemas.openxmlformats.org/drawingml/2006/wordprocessingDrawing" xmlns:w10="urn:schemas-microsoft-com:office:word" xmlns:w="http://schemas.openxmlformats.org/wordprocessingml/2006/main" xmlns:wne="http://schemas.microsoft.com/office/word/2006/wordml">
+  <w:endnote w:type="separator" w:id="0">
     <w:p>
       <w:pPr>
         <w:spacing w:after="0" w:line="240" w:lineRule="auto"/>
@@ -10341,7 +10516,7 @@
       </w:r>
     </w:p>
   </w:endnote>
-  <w:endnote w:type="continuationSeparator" w:id="0">
+  <w:endnote w:type="continuationSeparator" w:id="1">
     <w:p>
       <w:pPr>
         <w:spacing w:after="0" w:line="240" w:lineRule="auto"/>
@@ -10355,12 +10530,12 @@
 </file>
 
 <file path=word/footer1.xml><?xml version="1.0" encoding="utf-8"?>
-<w:ftr xmlns:wpc="http://schemas.microsoft.com/office/word/2010/wordprocessingCanvas" xmlns:mc="http://schemas.openxmlformats.org/markup-compatibility/2006" xmlns:o="urn:schemas-microsoft-com:office:office" xmlns:r="http://schemas.openxmlformats.org/officeDocument/2006/relationships" xmlns:m="http://schemas.openxmlformats.org/officeDocument/2006/math" xmlns:v="urn:schemas-microsoft-com:vml" xmlns:wp14="http://schemas.microsoft.com/office/word/2010/wordprocessingDrawing" xmlns:wp="http://schemas.openxmlformats.org/drawingml/2006/wordprocessingDrawing" xmlns:w10="urn:schemas-microsoft-com:office:word" xmlns:w="http://schemas.openxmlformats.org/wordprocessingml/2006/main" xmlns:w14="http://schemas.microsoft.com/office/word/2010/wordml" xmlns:w15="http://schemas.microsoft.com/office/word/2012/wordml" xmlns:wpg="http://schemas.microsoft.com/office/word/2010/wordprocessingGroup" xmlns:wpi="http://schemas.microsoft.com/office/word/2010/wordprocessingInk" xmlns:wne="http://schemas.microsoft.com/office/word/2006/wordml" xmlns:wps="http://schemas.microsoft.com/office/word/2010/wordprocessingShape" mc:Ignorable="w14 w15 wp14">
+<w:ftr xmlns:ve="http://schemas.openxmlformats.org/markup-compatibility/2006" xmlns:o="urn:schemas-microsoft-com:office:office" xmlns:r="http://schemas.openxmlformats.org/officeDocument/2006/relationships" xmlns:m="http://schemas.openxmlformats.org/officeDocument/2006/math" xmlns:v="urn:schemas-microsoft-com:vml" xmlns:wp="http://schemas.openxmlformats.org/drawingml/2006/wordprocessingDrawing" xmlns:w10="urn:schemas-microsoft-com:office:word" xmlns:w="http://schemas.openxmlformats.org/wordprocessingml/2006/main" xmlns:wne="http://schemas.microsoft.com/office/word/2006/wordml">
   <w:tbl>
     <w:tblPr>
       <w:tblW w:w="0" w:type="auto"/>
       <w:jc w:val="right"/>
-      <w:tblLook w:val="04A0" w:firstRow="1" w:lastRow="0" w:firstColumn="1" w:lastColumn="0" w:noHBand="0" w:noVBand="1"/>
+      <w:tblLook w:val="04A0"/>
     </w:tblPr>
     <w:tblGrid>
       <w:gridCol w:w="2437"/>
@@ -10376,7 +10551,7 @@
         </w:tcPr>
         <w:p>
           <w:pPr>
-            <w:pStyle w:val="Footer"/>
+            <w:pStyle w:val="a9"/>
             <w:jc w:val="right"/>
             <w:rPr>
               <w:lang w:val="en-US"/>
@@ -10404,7 +10579,7 @@
             <w:rPr>
               <w:noProof/>
             </w:rPr>
-            <w:t>2</w:t>
+            <w:t>15</w:t>
           </w:r>
           <w:r>
             <w:rPr>
@@ -10420,7 +10595,7 @@
         </w:tcPr>
         <w:p>
           <w:pPr>
-            <w:pStyle w:val="Footer"/>
+            <w:pStyle w:val="a9"/>
             <w:jc w:val="right"/>
           </w:pPr>
           <w:r>
@@ -10448,15 +10623,15 @@
   </w:tbl>
   <w:p>
     <w:pPr>
-      <w:pStyle w:val="Footer"/>
+      <w:pStyle w:val="a9"/>
     </w:pPr>
   </w:p>
 </w:ftr>
 </file>
 
 <file path=word/footnotes.xml><?xml version="1.0" encoding="utf-8"?>
-<w:footnotes xmlns:wpc="http://schemas.microsoft.com/office/word/2010/wordprocessingCanvas" xmlns:mc="http://schemas.openxmlformats.org/markup-compatibility/2006" xmlns:o="urn:schemas-microsoft-com:office:office" xmlns:r="http://schemas.openxmlformats.org/officeDocument/2006/relationships" xmlns:m="http://schemas.openxmlformats.org/officeDocument/2006/math" xmlns:v="urn:schemas-microsoft-com:vml" xmlns:wp14="http://schemas.microsoft.com/office/word/2010/wordprocessingDrawing" xmlns:wp="http://schemas.openxmlformats.org/drawingml/2006/wordprocessingDrawing" xmlns:w10="urn:schemas-microsoft-com:office:word" xmlns:w="http://schemas.openxmlformats.org/wordprocessingml/2006/main" xmlns:w14="http://schemas.microsoft.com/office/word/2010/wordml" xmlns:w15="http://schemas.microsoft.com/office/word/2012/wordml" xmlns:wpg="http://schemas.microsoft.com/office/word/2010/wordprocessingGroup" xmlns:wpi="http://schemas.microsoft.com/office/word/2010/wordprocessingInk" xmlns:wne="http://schemas.microsoft.com/office/word/2006/wordml" xmlns:wps="http://schemas.microsoft.com/office/word/2010/wordprocessingShape" mc:Ignorable="w14 w15 wp14">
-  <w:footnote w:type="separator" w:id="-1">
+<w:footnotes xmlns:ve="http://schemas.openxmlformats.org/markup-compatibility/2006" xmlns:o="urn:schemas-microsoft-com:office:office" xmlns:r="http://schemas.openxmlformats.org/officeDocument/2006/relationships" xmlns:m="http://schemas.openxmlformats.org/officeDocument/2006/math" xmlns:v="urn:schemas-microsoft-com:vml" xmlns:wp="http://schemas.openxmlformats.org/drawingml/2006/wordprocessingDrawing" xmlns:w10="urn:schemas-microsoft-com:office:word" xmlns:w="http://schemas.openxmlformats.org/wordprocessingml/2006/main" xmlns:wne="http://schemas.microsoft.com/office/word/2006/wordml">
+  <w:footnote w:type="separator" w:id="0">
     <w:p>
       <w:pPr>
         <w:spacing w:after="0" w:line="240" w:lineRule="auto"/>
@@ -10466,7 +10641,7 @@
       </w:r>
     </w:p>
   </w:footnote>
-  <w:footnote w:type="continuationSeparator" w:id="0">
+  <w:footnote w:type="continuationSeparator" w:id="1">
     <w:p>
       <w:pPr>
         <w:spacing w:after="0" w:line="240" w:lineRule="auto"/>
@@ -10480,7 +10655,7 @@
 </file>
 
 <file path=word/numbering.xml><?xml version="1.0" encoding="utf-8"?>
-<w:numbering xmlns:wpc="http://schemas.microsoft.com/office/word/2010/wordprocessingCanvas" xmlns:mc="http://schemas.openxmlformats.org/markup-compatibility/2006" xmlns:o="urn:schemas-microsoft-com:office:office" xmlns:r="http://schemas.openxmlformats.org/officeDocument/2006/relationships" xmlns:m="http://schemas.openxmlformats.org/officeDocument/2006/math" xmlns:v="urn:schemas-microsoft-com:vml" xmlns:wp14="http://schemas.microsoft.com/office/word/2010/wordprocessingDrawing" xmlns:wp="http://schemas.openxmlformats.org/drawingml/2006/wordprocessingDrawing" xmlns:w10="urn:schemas-microsoft-com:office:word" xmlns:w="http://schemas.openxmlformats.org/wordprocessingml/2006/main" xmlns:w14="http://schemas.microsoft.com/office/word/2010/wordml" xmlns:w15="http://schemas.microsoft.com/office/word/2012/wordml" xmlns:wpg="http://schemas.microsoft.com/office/word/2010/wordprocessingGroup" xmlns:wpi="http://schemas.microsoft.com/office/word/2010/wordprocessingInk" xmlns:wne="http://schemas.microsoft.com/office/word/2006/wordml" xmlns:wps="http://schemas.microsoft.com/office/word/2010/wordprocessingShape" mc:Ignorable="w14 w15 wp14">
+<w:numbering xmlns:ve="http://schemas.openxmlformats.org/markup-compatibility/2006" xmlns:o="urn:schemas-microsoft-com:office:office" xmlns:r="http://schemas.openxmlformats.org/officeDocument/2006/relationships" xmlns:m="http://schemas.openxmlformats.org/officeDocument/2006/math" xmlns:v="urn:schemas-microsoft-com:vml" xmlns:wp="http://schemas.openxmlformats.org/drawingml/2006/wordprocessingDrawing" xmlns:w10="urn:schemas-microsoft-com:office:word" xmlns:w="http://schemas.openxmlformats.org/wordprocessingml/2006/main" xmlns:wne="http://schemas.microsoft.com/office/word/2006/wordml">
   <w:abstractNum w:abstractNumId="0">
     <w:nsid w:val="548E0BB3"/>
     <w:multiLevelType w:val="hybridMultilevel"/>
@@ -10600,7 +10775,7 @@
 </file>
 
 <file path=word/styles.xml><?xml version="1.0" encoding="utf-8"?>
-<w:styles xmlns:mc="http://schemas.openxmlformats.org/markup-compatibility/2006" xmlns:r="http://schemas.openxmlformats.org/officeDocument/2006/relationships" xmlns:w="http://schemas.openxmlformats.org/wordprocessingml/2006/main" xmlns:w14="http://schemas.microsoft.com/office/word/2010/wordml" xmlns:w15="http://schemas.microsoft.com/office/word/2012/wordml" mc:Ignorable="w14 w15">
+<w:styles xmlns:r="http://schemas.openxmlformats.org/officeDocument/2006/relationships" xmlns:w="http://schemas.openxmlformats.org/wordprocessingml/2006/main">
   <w:docDefaults>
     <w:rPrDefault>
       <w:rPr>
@@ -10616,395 +10791,162 @@
       </w:pPr>
     </w:pPrDefault>
   </w:docDefaults>
-  <w:latentStyles w:defLockedState="0" w:defUIPriority="99" w:defSemiHidden="0" w:defUnhideWhenUsed="0" w:defQFormat="0" w:count="371">
-    <w:lsdException w:name="Normal" w:uiPriority="0" w:qFormat="1"/>
-    <w:lsdException w:name="heading 1" w:uiPriority="9" w:qFormat="1"/>
-    <w:lsdException w:name="heading 2" w:semiHidden="1" w:uiPriority="9" w:unhideWhenUsed="1" w:qFormat="1"/>
-    <w:lsdException w:name="heading 3" w:semiHidden="1" w:uiPriority="9" w:unhideWhenUsed="1" w:qFormat="1"/>
-    <w:lsdException w:name="heading 4" w:semiHidden="1" w:uiPriority="9" w:unhideWhenUsed="1" w:qFormat="1"/>
-    <w:lsdException w:name="heading 5" w:semiHidden="1" w:uiPriority="9" w:unhideWhenUsed="1" w:qFormat="1"/>
-    <w:lsdException w:name="heading 6" w:semiHidden="1" w:uiPriority="9" w:unhideWhenUsed="1" w:qFormat="1"/>
-    <w:lsdException w:name="heading 7" w:semiHidden="1" w:uiPriority="9" w:unhideWhenUsed="1" w:qFormat="1"/>
-    <w:lsdException w:name="heading 8" w:semiHidden="1" w:uiPriority="9" w:unhideWhenUsed="1" w:qFormat="1"/>
-    <w:lsdException w:name="heading 9" w:semiHidden="1" w:uiPriority="9" w:unhideWhenUsed="1" w:qFormat="1"/>
-    <w:lsdException w:name="index 1" w:semiHidden="1" w:unhideWhenUsed="1"/>
-    <w:lsdException w:name="index 2" w:semiHidden="1" w:unhideWhenUsed="1"/>
-    <w:lsdException w:name="index 3" w:semiHidden="1" w:unhideWhenUsed="1"/>
-    <w:lsdException w:name="index 4" w:semiHidden="1" w:unhideWhenUsed="1"/>
-    <w:lsdException w:name="index 5" w:semiHidden="1" w:unhideWhenUsed="1"/>
-    <w:lsdException w:name="index 6" w:semiHidden="1" w:unhideWhenUsed="1"/>
-    <w:lsdException w:name="index 7" w:semiHidden="1" w:unhideWhenUsed="1"/>
-    <w:lsdException w:name="index 8" w:semiHidden="1" w:unhideWhenUsed="1"/>
-    <w:lsdException w:name="index 9" w:semiHidden="1" w:unhideWhenUsed="1"/>
-    <w:lsdException w:name="toc 1" w:semiHidden="1" w:uiPriority="39" w:unhideWhenUsed="1"/>
-    <w:lsdException w:name="toc 2" w:semiHidden="1" w:uiPriority="39" w:unhideWhenUsed="1"/>
-    <w:lsdException w:name="toc 3" w:semiHidden="1" w:uiPriority="39" w:unhideWhenUsed="1"/>
-    <w:lsdException w:name="toc 4" w:semiHidden="1" w:uiPriority="39" w:unhideWhenUsed="1"/>
-    <w:lsdException w:name="toc 5" w:semiHidden="1" w:uiPriority="39" w:unhideWhenUsed="1"/>
-    <w:lsdException w:name="toc 6" w:semiHidden="1" w:uiPriority="39" w:unhideWhenUsed="1"/>
-    <w:lsdException w:name="toc 7" w:semiHidden="1" w:uiPriority="39" w:unhideWhenUsed="1"/>
-    <w:lsdException w:name="toc 8" w:semiHidden="1" w:uiPriority="39" w:unhideWhenUsed="1"/>
-    <w:lsdException w:name="toc 9" w:semiHidden="1" w:uiPriority="39" w:unhideWhenUsed="1"/>
-    <w:lsdException w:name="Normal Indent" w:semiHidden="1" w:unhideWhenUsed="1"/>
-    <w:lsdException w:name="footnote text" w:semiHidden="1" w:unhideWhenUsed="1"/>
-    <w:lsdException w:name="annotation text" w:semiHidden="1" w:unhideWhenUsed="1"/>
-    <w:lsdException w:name="header" w:semiHidden="1" w:unhideWhenUsed="1"/>
-    <w:lsdException w:name="footer" w:semiHidden="1" w:unhideWhenUsed="1"/>
-    <w:lsdException w:name="index heading" w:semiHidden="1" w:unhideWhenUsed="1"/>
-    <w:lsdException w:name="caption" w:semiHidden="1" w:uiPriority="35" w:unhideWhenUsed="1" w:qFormat="1"/>
-    <w:lsdException w:name="table of figures" w:semiHidden="1" w:unhideWhenUsed="1"/>
-    <w:lsdException w:name="envelope address" w:semiHidden="1" w:unhideWhenUsed="1"/>
-    <w:lsdException w:name="envelope return" w:semiHidden="1" w:unhideWhenUsed="1"/>
-    <w:lsdException w:name="footnote reference" w:semiHidden="1" w:unhideWhenUsed="1"/>
-    <w:lsdException w:name="annotation reference" w:semiHidden="1" w:unhideWhenUsed="1"/>
-    <w:lsdException w:name="line number" w:semiHidden="1" w:unhideWhenUsed="1"/>
-    <w:lsdException w:name="page number" w:semiHidden="1" w:unhideWhenUsed="1"/>
-    <w:lsdException w:name="endnote reference" w:semiHidden="1" w:unhideWhenUsed="1"/>
-    <w:lsdException w:name="endnote text" w:semiHidden="1" w:unhideWhenUsed="1"/>
-    <w:lsdException w:name="table of authorities" w:semiHidden="1" w:unhideWhenUsed="1"/>
-    <w:lsdException w:name="macro" w:semiHidden="1" w:unhideWhenUsed="1"/>
-    <w:lsdException w:name="toa heading" w:semiHidden="1" w:unhideWhenUsed="1"/>
-    <w:lsdException w:name="List" w:semiHidden="1" w:unhideWhenUsed="1"/>
-    <w:lsdException w:name="List Bullet" w:semiHidden="1" w:unhideWhenUsed="1"/>
-    <w:lsdException w:name="List Number" w:semiHidden="1" w:unhideWhenUsed="1"/>
-    <w:lsdException w:name="List 2" w:semiHidden="1" w:unhideWhenUsed="1"/>
-    <w:lsdException w:name="List 3" w:semiHidden="1" w:unhideWhenUsed="1"/>
-    <w:lsdException w:name="List 4" w:semiHidden="1" w:unhideWhenUsed="1"/>
-    <w:lsdException w:name="List 5" w:semiHidden="1" w:unhideWhenUsed="1"/>
-    <w:lsdException w:name="List Bullet 2" w:semiHidden="1" w:unhideWhenUsed="1"/>
-    <w:lsdException w:name="List Bullet 3" w:semiHidden="1" w:unhideWhenUsed="1"/>
-    <w:lsdException w:name="List Bullet 4" w:semiHidden="1" w:unhideWhenUsed="1"/>
-    <w:lsdException w:name="List Bullet 5" w:semiHidden="1" w:unhideWhenUsed="1"/>
-    <w:lsdException w:name="List Number 2" w:semiHidden="1" w:unhideWhenUsed="1"/>
-    <w:lsdException w:name="List Number 3" w:semiHidden="1" w:unhideWhenUsed="1"/>
-    <w:lsdException w:name="List Number 4" w:semiHidden="1" w:unhideWhenUsed="1"/>
-    <w:lsdException w:name="List Number 5" w:semiHidden="1" w:unhideWhenUsed="1"/>
-    <w:lsdException w:name="Title" w:uiPriority="10" w:qFormat="1"/>
-    <w:lsdException w:name="Closing" w:semiHidden="1" w:unhideWhenUsed="1"/>
-    <w:lsdException w:name="Signature" w:semiHidden="1" w:unhideWhenUsed="1"/>
-    <w:lsdException w:name="Default Paragraph Font" w:semiHidden="1" w:uiPriority="1" w:unhideWhenUsed="1"/>
-    <w:lsdException w:name="Body Text" w:semiHidden="1" w:unhideWhenUsed="1"/>
-    <w:lsdException w:name="Body Text Indent" w:semiHidden="1" w:unhideWhenUsed="1"/>
-    <w:lsdException w:name="List Continue" w:semiHidden="1" w:unhideWhenUsed="1"/>
-    <w:lsdException w:name="List Continue 2" w:semiHidden="1" w:unhideWhenUsed="1"/>
-    <w:lsdException w:name="List Continue 3" w:semiHidden="1" w:unhideWhenUsed="1"/>
-    <w:lsdException w:name="List Continue 4" w:semiHidden="1" w:unhideWhenUsed="1"/>
-    <w:lsdException w:name="List Continue 5" w:semiHidden="1" w:unhideWhenUsed="1"/>
-    <w:lsdException w:name="Message Header" w:semiHidden="1" w:unhideWhenUsed="1"/>
-    <w:lsdException w:name="Subtitle" w:uiPriority="11" w:qFormat="1"/>
-    <w:lsdException w:name="Salutation" w:semiHidden="1" w:unhideWhenUsed="1"/>
-    <w:lsdException w:name="Date" w:semiHidden="1" w:unhideWhenUsed="1"/>
-    <w:lsdException w:name="Body Text First Indent" w:semiHidden="1" w:unhideWhenUsed="1"/>
-    <w:lsdException w:name="Body Text First Indent 2" w:semiHidden="1" w:unhideWhenUsed="1"/>
-    <w:lsdException w:name="Note Heading" w:semiHidden="1" w:unhideWhenUsed="1"/>
-    <w:lsdException w:name="Body Text 2" w:semiHidden="1" w:unhideWhenUsed="1"/>
-    <w:lsdException w:name="Body Text 3" w:semiHidden="1" w:unhideWhenUsed="1"/>
-    <w:lsdException w:name="Body Text Indent 2" w:semiHidden="1" w:unhideWhenUsed="1"/>
-    <w:lsdException w:name="Body Text Indent 3" w:semiHidden="1" w:unhideWhenUsed="1"/>
-    <w:lsdException w:name="Block Text" w:semiHidden="1" w:unhideWhenUsed="1"/>
-    <w:lsdException w:name="Hyperlink" w:semiHidden="1" w:unhideWhenUsed="1"/>
-    <w:lsdException w:name="FollowedHyperlink" w:semiHidden="1" w:unhideWhenUsed="1"/>
-    <w:lsdException w:name="Strong" w:uiPriority="22" w:qFormat="1"/>
-    <w:lsdException w:name="Emphasis" w:uiPriority="20" w:qFormat="1"/>
-    <w:lsdException w:name="Document Map" w:semiHidden="1" w:unhideWhenUsed="1"/>
-    <w:lsdException w:name="Plain Text" w:semiHidden="1" w:unhideWhenUsed="1"/>
-    <w:lsdException w:name="E-mail Signature" w:semiHidden="1" w:unhideWhenUsed="1"/>
-    <w:lsdException w:name="HTML Top of Form" w:semiHidden="1" w:unhideWhenUsed="1"/>
-    <w:lsdException w:name="HTML Bottom of Form" w:semiHidden="1" w:unhideWhenUsed="1"/>
-    <w:lsdException w:name="Normal (Web)" w:semiHidden="1" w:unhideWhenUsed="1"/>
-    <w:lsdException w:name="HTML Acronym" w:semiHidden="1" w:unhideWhenUsed="1"/>
-    <w:lsdException w:name="HTML Address" w:semiHidden="1" w:unhideWhenUsed="1"/>
-    <w:lsdException w:name="HTML Cite" w:semiHidden="1" w:unhideWhenUsed="1"/>
-    <w:lsdException w:name="HTML Code" w:semiHidden="1" w:unhideWhenUsed="1"/>
-    <w:lsdException w:name="HTML Definition" w:semiHidden="1" w:unhideWhenUsed="1"/>
-    <w:lsdException w:name="HTML Keyboard" w:semiHidden="1" w:unhideWhenUsed="1"/>
-    <w:lsdException w:name="HTML Preformatted" w:semiHidden="1" w:unhideWhenUsed="1"/>
-    <w:lsdException w:name="HTML Sample" w:semiHidden="1" w:unhideWhenUsed="1"/>
-    <w:lsdException w:name="HTML Typewriter" w:semiHidden="1" w:unhideWhenUsed="1"/>
-    <w:lsdException w:name="HTML Variable" w:semiHidden="1" w:unhideWhenUsed="1"/>
-    <w:lsdException w:name="Normal Table" w:semiHidden="1" w:unhideWhenUsed="1"/>
-    <w:lsdException w:name="annotation subject" w:semiHidden="1" w:unhideWhenUsed="1"/>
-    <w:lsdException w:name="No List" w:semiHidden="1" w:unhideWhenUsed="1"/>
-    <w:lsdException w:name="Outline List 1" w:semiHidden="1" w:unhideWhenUsed="1"/>
-    <w:lsdException w:name="Outline List 2" w:semiHidden="1" w:unhideWhenUsed="1"/>
-    <w:lsdException w:name="Outline List 3" w:semiHidden="1" w:unhideWhenUsed="1"/>
-    <w:lsdException w:name="Table Simple 1" w:semiHidden="1" w:unhideWhenUsed="1"/>
-    <w:lsdException w:name="Table Simple 2" w:semiHidden="1" w:unhideWhenUsed="1"/>
-    <w:lsdException w:name="Table Simple 3" w:semiHidden="1" w:unhideWhenUsed="1"/>
-    <w:lsdException w:name="Table Classic 1" w:semiHidden="1" w:unhideWhenUsed="1"/>
-    <w:lsdException w:name="Table Classic 2" w:semiHidden="1" w:unhideWhenUsed="1"/>
-    <w:lsdException w:name="Table Classic 3" w:semiHidden="1" w:unhideWhenUsed="1"/>
-    <w:lsdException w:name="Table Classic 4" w:semiHidden="1" w:unhideWhenUsed="1"/>
-    <w:lsdException w:name="Table Colorful 1" w:semiHidden="1" w:unhideWhenUsed="1"/>
-    <w:lsdException w:name="Table Colorful 2" w:semiHidden="1" w:unhideWhenUsed="1"/>
-    <w:lsdException w:name="Table Colorful 3" w:semiHidden="1" w:unhideWhenUsed="1"/>
-    <w:lsdException w:name="Table Columns 1" w:semiHidden="1" w:unhideWhenUsed="1"/>
-    <w:lsdException w:name="Table Columns 2" w:semiHidden="1" w:unhideWhenUsed="1"/>
-    <w:lsdException w:name="Table Columns 3" w:semiHidden="1" w:unhideWhenUsed="1"/>
-    <w:lsdException w:name="Table Columns 4" w:semiHidden="1" w:unhideWhenUsed="1"/>
-    <w:lsdException w:name="Table Columns 5" w:semiHidden="1" w:unhideWhenUsed="1"/>
-    <w:lsdException w:name="Table Grid 1" w:semiHidden="1" w:unhideWhenUsed="1"/>
-    <w:lsdException w:name="Table Grid 2" w:semiHidden="1" w:unhideWhenUsed="1"/>
-    <w:lsdException w:name="Table Grid 3" w:semiHidden="1" w:unhideWhenUsed="1"/>
-    <w:lsdException w:name="Table Grid 4" w:semiHidden="1" w:unhideWhenUsed="1"/>
-    <w:lsdException w:name="Table Grid 5" w:semiHidden="1" w:unhideWhenUsed="1"/>
-    <w:lsdException w:name="Table Grid 6" w:semiHidden="1" w:unhideWhenUsed="1"/>
-    <w:lsdException w:name="Table Grid 7" w:semiHidden="1" w:unhideWhenUsed="1"/>
-    <w:lsdException w:name="Table Grid 8" w:semiHidden="1" w:unhideWhenUsed="1"/>
-    <w:lsdException w:name="Table List 1" w:semiHidden="1" w:unhideWhenUsed="1"/>
-    <w:lsdException w:name="Table List 2" w:semiHidden="1" w:unhideWhenUsed="1"/>
-    <w:lsdException w:name="Table List 3" w:semiHidden="1" w:unhideWhenUsed="1"/>
-    <w:lsdException w:name="Table List 4" w:semiHidden="1" w:unhideWhenUsed="1"/>
-    <w:lsdException w:name="Table List 5" w:semiHidden="1" w:unhideWhenUsed="1"/>
-    <w:lsdException w:name="Table List 6" w:semiHidden="1" w:unhideWhenUsed="1"/>
-    <w:lsdException w:name="Table List 7" w:semiHidden="1" w:unhideWhenUsed="1"/>
-    <w:lsdException w:name="Table List 8" w:semiHidden="1" w:unhideWhenUsed="1"/>
-    <w:lsdException w:name="Table 3D effects 1" w:semiHidden="1" w:unhideWhenUsed="1"/>
-    <w:lsdException w:name="Table 3D effects 2" w:semiHidden="1" w:unhideWhenUsed="1"/>
-    <w:lsdException w:name="Table 3D effects 3" w:semiHidden="1" w:unhideWhenUsed="1"/>
-    <w:lsdException w:name="Table Contemporary" w:semiHidden="1" w:unhideWhenUsed="1"/>
-    <w:lsdException w:name="Table Elegant" w:semiHidden="1" w:unhideWhenUsed="1"/>
-    <w:lsdException w:name="Table Professional" w:semiHidden="1" w:unhideWhenUsed="1"/>
-    <w:lsdException w:name="Table Subtle 1" w:semiHidden="1" w:unhideWhenUsed="1"/>
-    <w:lsdException w:name="Table Subtle 2" w:semiHidden="1" w:unhideWhenUsed="1"/>
-    <w:lsdException w:name="Table Web 1" w:semiHidden="1" w:unhideWhenUsed="1"/>
-    <w:lsdException w:name="Table Web 2" w:semiHidden="1" w:unhideWhenUsed="1"/>
-    <w:lsdException w:name="Table Web 3" w:semiHidden="1" w:unhideWhenUsed="1"/>
-    <w:lsdException w:name="Balloon Text" w:semiHidden="1" w:unhideWhenUsed="1"/>
-    <w:lsdException w:name="Table Grid" w:uiPriority="0"/>
-    <w:lsdException w:name="Table Theme" w:semiHidden="1" w:unhideWhenUsed="1"/>
-    <w:lsdException w:name="Placeholder Text" w:semiHidden="1"/>
-    <w:lsdException w:name="No Spacing" w:uiPriority="1" w:qFormat="1"/>
-    <w:lsdException w:name="Light Shading" w:uiPriority="60"/>
-    <w:lsdException w:name="Light List" w:uiPriority="61"/>
-    <w:lsdException w:name="Light Grid" w:uiPriority="62"/>
-    <w:lsdException w:name="Medium Shading 1" w:uiPriority="63"/>
-    <w:lsdException w:name="Medium Shading 2" w:uiPriority="64"/>
-    <w:lsdException w:name="Medium List 1" w:uiPriority="65"/>
-    <w:lsdException w:name="Medium List 2" w:uiPriority="66"/>
-    <w:lsdException w:name="Medium Grid 1" w:uiPriority="67"/>
-    <w:lsdException w:name="Medium Grid 2" w:uiPriority="68"/>
-    <w:lsdException w:name="Medium Grid 3" w:uiPriority="69"/>
-    <w:lsdException w:name="Dark List" w:uiPriority="70"/>
-    <w:lsdException w:name="Colorful Shading" w:uiPriority="71"/>
-    <w:lsdException w:name="Colorful List" w:uiPriority="72"/>
-    <w:lsdException w:name="Colorful Grid" w:uiPriority="73"/>
-    <w:lsdException w:name="Light Shading Accent 1" w:uiPriority="60"/>
-    <w:lsdException w:name="Light List Accent 1" w:uiPriority="61"/>
-    <w:lsdException w:name="Light Grid Accent 1" w:uiPriority="62"/>
-    <w:lsdException w:name="Medium Shading 1 Accent 1" w:uiPriority="63"/>
-    <w:lsdException w:name="Medium Shading 2 Accent 1" w:uiPriority="64"/>
-    <w:lsdException w:name="Medium List 1 Accent 1" w:uiPriority="65"/>
-    <w:lsdException w:name="Revision" w:semiHidden="1"/>
-    <w:lsdException w:name="List Paragraph" w:uiPriority="34" w:qFormat="1"/>
-    <w:lsdException w:name="Quote" w:uiPriority="29" w:qFormat="1"/>
-    <w:lsdException w:name="Intense Quote" w:uiPriority="30" w:qFormat="1"/>
-    <w:lsdException w:name="Medium List 2 Accent 1" w:uiPriority="66"/>
-    <w:lsdException w:name="Medium Grid 1 Accent 1" w:uiPriority="67"/>
-    <w:lsdException w:name="Medium Grid 2 Accent 1" w:uiPriority="68"/>
-    <w:lsdException w:name="Medium Grid 3 Accent 1" w:uiPriority="69"/>
-    <w:lsdException w:name="Dark List Accent 1" w:uiPriority="70"/>
-    <w:lsdException w:name="Colorful Shading Accent 1" w:uiPriority="71"/>
-    <w:lsdException w:name="Colorful List Accent 1" w:uiPriority="72"/>
-    <w:lsdException w:name="Colorful Grid Accent 1" w:uiPriority="73"/>
-    <w:lsdException w:name="Light Shading Accent 2" w:uiPriority="60"/>
-    <w:lsdException w:name="Light List Accent 2" w:uiPriority="61"/>
-    <w:lsdException w:name="Light Grid Accent 2" w:uiPriority="62"/>
-    <w:lsdException w:name="Medium Shading 1 Accent 2" w:uiPriority="63"/>
-    <w:lsdException w:name="Medium Shading 2 Accent 2" w:uiPriority="64"/>
-    <w:lsdException w:name="Medium List 1 Accent 2" w:uiPriority="65"/>
-    <w:lsdException w:name="Medium List 2 Accent 2" w:uiPriority="66"/>
-    <w:lsdException w:name="Medium Grid 1 Accent 2" w:uiPriority="67"/>
-    <w:lsdException w:name="Medium Grid 2 Accent 2" w:uiPriority="68"/>
-    <w:lsdException w:name="Medium Grid 3 Accent 2" w:uiPriority="69"/>
-    <w:lsdException w:name="Dark List Accent 2" w:uiPriority="70"/>
-    <w:lsdException w:name="Colorful Shading Accent 2" w:uiPriority="71"/>
-    <w:lsdException w:name="Colorful List Accent 2" w:uiPriority="72"/>
-    <w:lsdException w:name="Colorful Grid Accent 2" w:uiPriority="73"/>
-    <w:lsdException w:name="Light Shading Accent 3" w:uiPriority="60"/>
-    <w:lsdException w:name="Light List Accent 3" w:uiPriority="61"/>
-    <w:lsdException w:name="Light Grid Accent 3" w:uiPriority="62"/>
-    <w:lsdException w:name="Medium Shading 1 Accent 3" w:uiPriority="63"/>
-    <w:lsdException w:name="Medium Shading 2 Accent 3" w:uiPriority="64"/>
-    <w:lsdException w:name="Medium List 1 Accent 3" w:uiPriority="65"/>
-    <w:lsdException w:name="Medium List 2 Accent 3" w:uiPriority="66"/>
-    <w:lsdException w:name="Medium Grid 1 Accent 3" w:uiPriority="67"/>
-    <w:lsdException w:name="Medium Grid 2 Accent 3" w:uiPriority="68"/>
-    <w:lsdException w:name="Medium Grid 3 Accent 3" w:uiPriority="69"/>
-    <w:lsdException w:name="Dark List Accent 3" w:uiPriority="70"/>
-    <w:lsdException w:name="Colorful Shading Accent 3" w:uiPriority="71"/>
-    <w:lsdException w:name="Colorful List Accent 3" w:uiPriority="72"/>
-    <w:lsdException w:name="Colorful Grid Accent 3" w:uiPriority="73"/>
-    <w:lsdException w:name="Light Shading Accent 4" w:uiPriority="60"/>
-    <w:lsdException w:name="Light List Accent 4" w:uiPriority="61"/>
-    <w:lsdException w:name="Light Grid Accent 4" w:uiPriority="62"/>
-    <w:lsdException w:name="Medium Shading 1 Accent 4" w:uiPriority="63"/>
-    <w:lsdException w:name="Medium Shading 2 Accent 4" w:uiPriority="64"/>
-    <w:lsdException w:name="Medium List 1 Accent 4" w:uiPriority="65"/>
-    <w:lsdException w:name="Medium List 2 Accent 4" w:uiPriority="66"/>
-    <w:lsdException w:name="Medium Grid 1 Accent 4" w:uiPriority="67"/>
-    <w:lsdException w:name="Medium Grid 2 Accent 4" w:uiPriority="68"/>
-    <w:lsdException w:name="Medium Grid 3 Accent 4" w:uiPriority="69"/>
-    <w:lsdException w:name="Dark List Accent 4" w:uiPriority="70"/>
-    <w:lsdException w:name="Colorful Shading Accent 4" w:uiPriority="71"/>
-    <w:lsdException w:name="Colorful List Accent 4" w:uiPriority="72"/>
-    <w:lsdException w:name="Colorful Grid Accent 4" w:uiPriority="73"/>
-    <w:lsdException w:name="Light Shading Accent 5" w:uiPriority="60"/>
-    <w:lsdException w:name="Light List Accent 5" w:uiPriority="61"/>
-    <w:lsdException w:name="Light Grid Accent 5" w:uiPriority="62"/>
-    <w:lsdException w:name="Medium Shading 1 Accent 5" w:uiPriority="63"/>
-    <w:lsdException w:name="Medium Shading 2 Accent 5" w:uiPriority="64"/>
-    <w:lsdException w:name="Medium List 1 Accent 5" w:uiPriority="65"/>
-    <w:lsdException w:name="Medium List 2 Accent 5" w:uiPriority="66"/>
-    <w:lsdException w:name="Medium Grid 1 Accent 5" w:uiPriority="67"/>
-    <w:lsdException w:name="Medium Grid 2 Accent 5" w:uiPriority="68"/>
-    <w:lsdException w:name="Medium Grid 3 Accent 5" w:uiPriority="69"/>
-    <w:lsdException w:name="Dark List Accent 5" w:uiPriority="70"/>
-    <w:lsdException w:name="Colorful Shading Accent 5" w:uiPriority="71"/>
-    <w:lsdException w:name="Colorful List Accent 5" w:uiPriority="72"/>
-    <w:lsdException w:name="Colorful Grid Accent 5" w:uiPriority="73"/>
-    <w:lsdException w:name="Light Shading Accent 6" w:uiPriority="60"/>
-    <w:lsdException w:name="Light List Accent 6" w:uiPriority="61"/>
-    <w:lsdException w:name="Light Grid Accent 6" w:uiPriority="62"/>
-    <w:lsdException w:name="Medium Shading 1 Accent 6" w:uiPriority="63"/>
-    <w:lsdException w:name="Medium Shading 2 Accent 6" w:uiPriority="64"/>
-    <w:lsdException w:name="Medium List 1 Accent 6" w:uiPriority="65"/>
-    <w:lsdException w:name="Medium List 2 Accent 6" w:uiPriority="66"/>
-    <w:lsdException w:name="Medium Grid 1 Accent 6" w:uiPriority="67"/>
-    <w:lsdException w:name="Medium Grid 2 Accent 6" w:uiPriority="68"/>
-    <w:lsdException w:name="Medium Grid 3 Accent 6" w:uiPriority="69"/>
-    <w:lsdException w:name="Dark List Accent 6" w:uiPriority="70"/>
-    <w:lsdException w:name="Colorful Shading Accent 6" w:uiPriority="71"/>
-    <w:lsdException w:name="Colorful List Accent 6" w:uiPriority="72"/>
-    <w:lsdException w:name="Colorful Grid Accent 6" w:uiPriority="73"/>
-    <w:lsdException w:name="Subtle Emphasis" w:uiPriority="19" w:qFormat="1"/>
-    <w:lsdException w:name="Intense Emphasis" w:uiPriority="21" w:qFormat="1"/>
-    <w:lsdException w:name="Subtle Reference" w:uiPriority="31" w:qFormat="1"/>
-    <w:lsdException w:name="Intense Reference" w:uiPriority="32" w:qFormat="1"/>
-    <w:lsdException w:name="Book Title" w:uiPriority="33" w:qFormat="1"/>
-    <w:lsdException w:name="Bibliography" w:semiHidden="1" w:uiPriority="37" w:unhideWhenUsed="1"/>
-    <w:lsdException w:name="TOC Heading" w:semiHidden="1" w:uiPriority="39" w:unhideWhenUsed="1" w:qFormat="1"/>
-    <w:lsdException w:name="Plain Table 1" w:uiPriority="41"/>
-    <w:lsdException w:name="Plain Table 2" w:uiPriority="42"/>
-    <w:lsdException w:name="Plain Table 3" w:uiPriority="43"/>
-    <w:lsdException w:name="Plain Table 4" w:uiPriority="44"/>
-    <w:lsdException w:name="Plain Table 5" w:uiPriority="45"/>
-    <w:lsdException w:name="Grid Table Light" w:uiPriority="40"/>
-    <w:lsdException w:name="Grid Table 1 Light" w:uiPriority="46"/>
-    <w:lsdException w:name="Grid Table 2" w:uiPriority="47"/>
-    <w:lsdException w:name="Grid Table 3" w:uiPriority="48"/>
-    <w:lsdException w:name="Grid Table 4" w:uiPriority="49"/>
-    <w:lsdException w:name="Grid Table 5 Dark" w:uiPriority="50"/>
-    <w:lsdException w:name="Grid Table 6 Colorful" w:uiPriority="51"/>
-    <w:lsdException w:name="Grid Table 7 Colorful" w:uiPriority="52"/>
-    <w:lsdException w:name="Grid Table 1 Light Accent 1" w:uiPriority="46"/>
-    <w:lsdException w:name="Grid Table 2 Accent 1" w:uiPriority="47"/>
-    <w:lsdException w:name="Grid Table 3 Accent 1" w:uiPriority="48"/>
-    <w:lsdException w:name="Grid Table 4 Accent 1" w:uiPriority="49"/>
-    <w:lsdException w:name="Grid Table 5 Dark Accent 1" w:uiPriority="50"/>
-    <w:lsdException w:name="Grid Table 6 Colorful Accent 1" w:uiPriority="51"/>
-    <w:lsdException w:name="Grid Table 7 Colorful Accent 1" w:uiPriority="52"/>
-    <w:lsdException w:name="Grid Table 1 Light Accent 2" w:uiPriority="46"/>
-    <w:lsdException w:name="Grid Table 2 Accent 2" w:uiPriority="47"/>
-    <w:lsdException w:name="Grid Table 3 Accent 2" w:uiPriority="48"/>
-    <w:lsdException w:name="Grid Table 4 Accent 2" w:uiPriority="49"/>
-    <w:lsdException w:name="Grid Table 5 Dark Accent 2" w:uiPriority="50"/>
-    <w:lsdException w:name="Grid Table 6 Colorful Accent 2" w:uiPriority="51"/>
-    <w:lsdException w:name="Grid Table 7 Colorful Accent 2" w:uiPriority="52"/>
-    <w:lsdException w:name="Grid Table 1 Light Accent 3" w:uiPriority="46"/>
-    <w:lsdException w:name="Grid Table 2 Accent 3" w:uiPriority="47"/>
-    <w:lsdException w:name="Grid Table 3 Accent 3" w:uiPriority="48"/>
-    <w:lsdException w:name="Grid Table 4 Accent 3" w:uiPriority="49"/>
-    <w:lsdException w:name="Grid Table 5 Dark Accent 3" w:uiPriority="50"/>
-    <w:lsdException w:name="Grid Table 6 Colorful Accent 3" w:uiPriority="51"/>
-    <w:lsdException w:name="Grid Table 7 Colorful Accent 3" w:uiPriority="52"/>
-    <w:lsdException w:name="Grid Table 1 Light Accent 4" w:uiPriority="46"/>
-    <w:lsdException w:name="Grid Table 2 Accent 4" w:uiPriority="47"/>
-    <w:lsdException w:name="Grid Table 3 Accent 4" w:uiPriority="48"/>
-    <w:lsdException w:name="Grid Table 4 Accent 4" w:uiPriority="49"/>
-    <w:lsdException w:name="Grid Table 5 Dark Accent 4" w:uiPriority="50"/>
-    <w:lsdException w:name="Grid Table 6 Colorful Accent 4" w:uiPriority="51"/>
-    <w:lsdException w:name="Grid Table 7 Colorful Accent 4" w:uiPriority="52"/>
-    <w:lsdException w:name="Grid Table 1 Light Accent 5" w:uiPriority="46"/>
-    <w:lsdException w:name="Grid Table 2 Accent 5" w:uiPriority="47"/>
-    <w:lsdException w:name="Grid Table 3 Accent 5" w:uiPriority="48"/>
-    <w:lsdException w:name="Grid Table 4 Accent 5" w:uiPriority="49"/>
-    <w:lsdException w:name="Grid Table 5 Dark Accent 5" w:uiPriority="50"/>
-    <w:lsdException w:name="Grid Table 6 Colorful Accent 5" w:uiPriority="51"/>
-    <w:lsdException w:name="Grid Table 7 Colorful Accent 5" w:uiPriority="52"/>
-    <w:lsdException w:name="Grid Table 1 Light Accent 6" w:uiPriority="46"/>
-    <w:lsdException w:name="Grid Table 2 Accent 6" w:uiPriority="47"/>
-    <w:lsdException w:name="Grid Table 3 Accent 6" w:uiPriority="48"/>
-    <w:lsdException w:name="Grid Table 4 Accent 6" w:uiPriority="49"/>
-    <w:lsdException w:name="Grid Table 5 Dark Accent 6" w:uiPriority="50"/>
-    <w:lsdException w:name="Grid Table 6 Colorful Accent 6" w:uiPriority="51"/>
-    <w:lsdException w:name="Grid Table 7 Colorful Accent 6" w:uiPriority="52"/>
-    <w:lsdException w:name="List Table 1 Light" w:uiPriority="46"/>
-    <w:lsdException w:name="List Table 2" w:uiPriority="47"/>
-    <w:lsdException w:name="List Table 3" w:uiPriority="48"/>
-    <w:lsdException w:name="List Table 4" w:uiPriority="49"/>
-    <w:lsdException w:name="List Table 5 Dark" w:uiPriority="50"/>
-    <w:lsdException w:name="List Table 6 Colorful" w:uiPriority="51"/>
-    <w:lsdException w:name="List Table 7 Colorful" w:uiPriority="52"/>
-    <w:lsdException w:name="List Table 1 Light Accent 1" w:uiPriority="46"/>
-    <w:lsdException w:name="List Table 2 Accent 1" w:uiPriority="47"/>
-    <w:lsdException w:name="List Table 3 Accent 1" w:uiPriority="48"/>
-    <w:lsdException w:name="List Table 4 Accent 1" w:uiPriority="49"/>
-    <w:lsdException w:name="List Table 5 Dark Accent 1" w:uiPriority="50"/>
-    <w:lsdException w:name="List Table 6 Colorful Accent 1" w:uiPriority="51"/>
-    <w:lsdException w:name="List Table 7 Colorful Accent 1" w:uiPriority="52"/>
-    <w:lsdException w:name="List Table 1 Light Accent 2" w:uiPriority="46"/>
-    <w:lsdException w:name="List Table 2 Accent 2" w:uiPriority="47"/>
-    <w:lsdException w:name="List Table 3 Accent 2" w:uiPriority="48"/>
-    <w:lsdException w:name="List Table 4 Accent 2" w:uiPriority="49"/>
-    <w:lsdException w:name="List Table 5 Dark Accent 2" w:uiPriority="50"/>
-    <w:lsdException w:name="List Table 6 Colorful Accent 2" w:uiPriority="51"/>
-    <w:lsdException w:name="List Table 7 Colorful Accent 2" w:uiPriority="52"/>
-    <w:lsdException w:name="List Table 1 Light Accent 3" w:uiPriority="46"/>
-    <w:lsdException w:name="List Table 2 Accent 3" w:uiPriority="47"/>
-    <w:lsdException w:name="List Table 3 Accent 3" w:uiPriority="48"/>
-    <w:lsdException w:name="List Table 4 Accent 3" w:uiPriority="49"/>
-    <w:lsdException w:name="List Table 5 Dark Accent 3" w:uiPriority="50"/>
-    <w:lsdException w:name="List Table 6 Colorful Accent 3" w:uiPriority="51"/>
-    <w:lsdException w:name="List Table 7 Colorful Accent 3" w:uiPriority="52"/>
-    <w:lsdException w:name="List Table 1 Light Accent 4" w:uiPriority="46"/>
-    <w:lsdException w:name="List Table 2 Accent 4" w:uiPriority="47"/>
-    <w:lsdException w:name="List Table 3 Accent 4" w:uiPriority="48"/>
-    <w:lsdException w:name="List Table 4 Accent 4" w:uiPriority="49"/>
-    <w:lsdException w:name="List Table 5 Dark Accent 4" w:uiPriority="50"/>
-    <w:lsdException w:name="List Table 6 Colorful Accent 4" w:uiPriority="51"/>
-    <w:lsdException w:name="List Table 7 Colorful Accent 4" w:uiPriority="52"/>
-    <w:lsdException w:name="List Table 1 Light Accent 5" w:uiPriority="46"/>
-    <w:lsdException w:name="List Table 2 Accent 5" w:uiPriority="47"/>
-    <w:lsdException w:name="List Table 3 Accent 5" w:uiPriority="48"/>
-    <w:lsdException w:name="List Table 4 Accent 5" w:uiPriority="49"/>
-    <w:lsdException w:name="List Table 5 Dark Accent 5" w:uiPriority="50"/>
-    <w:lsdException w:name="List Table 6 Colorful Accent 5" w:uiPriority="51"/>
-    <w:lsdException w:name="List Table 7 Colorful Accent 5" w:uiPriority="52"/>
-    <w:lsdException w:name="List Table 1 Light Accent 6" w:uiPriority="46"/>
-    <w:lsdException w:name="List Table 2 Accent 6" w:uiPriority="47"/>
-    <w:lsdException w:name="List Table 3 Accent 6" w:uiPriority="48"/>
-    <w:lsdException w:name="List Table 4 Accent 6" w:uiPriority="49"/>
-    <w:lsdException w:name="List Table 5 Dark Accent 6" w:uiPriority="50"/>
-    <w:lsdException w:name="List Table 6 Colorful Accent 6" w:uiPriority="51"/>
-    <w:lsdException w:name="List Table 7 Colorful Accent 6" w:uiPriority="52"/>
+  <w:latentStyles w:defLockedState="0" w:defUIPriority="99" w:defSemiHidden="1" w:defUnhideWhenUsed="1" w:defQFormat="0" w:count="267">
+    <w:lsdException w:name="Normal" w:semiHidden="0" w:uiPriority="0" w:unhideWhenUsed="0" w:qFormat="1"/>
+    <w:lsdException w:name="heading 1" w:semiHidden="0" w:uiPriority="9" w:unhideWhenUsed="0" w:qFormat="1"/>
+    <w:lsdException w:name="heading 2" w:uiPriority="9" w:qFormat="1"/>
+    <w:lsdException w:name="heading 3" w:uiPriority="9" w:qFormat="1"/>
+    <w:lsdException w:name="heading 4" w:uiPriority="9" w:qFormat="1"/>
+    <w:lsdException w:name="heading 5" w:uiPriority="9" w:qFormat="1"/>
+    <w:lsdException w:name="heading 6" w:uiPriority="9" w:qFormat="1"/>
+    <w:lsdException w:name="heading 7" w:uiPriority="9" w:qFormat="1"/>
+    <w:lsdException w:name="heading 8" w:uiPriority="9" w:qFormat="1"/>
+    <w:lsdException w:name="heading 9" w:uiPriority="9" w:qFormat="1"/>
+    <w:lsdException w:name="toc 1" w:uiPriority="39"/>
+    <w:lsdException w:name="toc 2" w:uiPriority="39"/>
+    <w:lsdException w:name="toc 3" w:uiPriority="39"/>
+    <w:lsdException w:name="toc 4" w:uiPriority="39"/>
+    <w:lsdException w:name="toc 5" w:uiPriority="39"/>
+    <w:lsdException w:name="toc 6" w:uiPriority="39"/>
+    <w:lsdException w:name="toc 7" w:uiPriority="39"/>
+    <w:lsdException w:name="toc 8" w:uiPriority="39"/>
+    <w:lsdException w:name="toc 9" w:uiPriority="39"/>
+    <w:lsdException w:name="caption" w:uiPriority="35" w:qFormat="1"/>
+    <w:lsdException w:name="Title" w:semiHidden="0" w:uiPriority="10" w:unhideWhenUsed="0" w:qFormat="1"/>
+    <w:lsdException w:name="Default Paragraph Font" w:uiPriority="1"/>
+    <w:lsdException w:name="Subtitle" w:semiHidden="0" w:uiPriority="11" w:unhideWhenUsed="0" w:qFormat="1"/>
+    <w:lsdException w:name="Strong" w:semiHidden="0" w:uiPriority="22" w:unhideWhenUsed="0" w:qFormat="1"/>
+    <w:lsdException w:name="Emphasis" w:semiHidden="0" w:uiPriority="20" w:unhideWhenUsed="0" w:qFormat="1"/>
+    <w:lsdException w:name="Table Grid" w:semiHidden="0" w:uiPriority="0" w:unhideWhenUsed="0"/>
+    <w:lsdException w:name="Placeholder Text" w:unhideWhenUsed="0"/>
+    <w:lsdException w:name="No Spacing" w:semiHidden="0" w:uiPriority="1" w:unhideWhenUsed="0" w:qFormat="1"/>
+    <w:lsdException w:name="Light Shading" w:semiHidden="0" w:uiPriority="60" w:unhideWhenUsed="0"/>
+    <w:lsdException w:name="Light List" w:semiHidden="0" w:uiPriority="61" w:unhideWhenUsed="0"/>
+    <w:lsdException w:name="Light Grid" w:semiHidden="0" w:uiPriority="62" w:unhideWhenUsed="0"/>
+    <w:lsdException w:name="Medium Shading 1" w:semiHidden="0" w:uiPriority="63" w:unhideWhenUsed="0"/>
+    <w:lsdException w:name="Medium Shading 2" w:semiHidden="0" w:uiPriority="64" w:unhideWhenUsed="0"/>
+    <w:lsdException w:name="Medium List 1" w:semiHidden="0" w:uiPriority="65" w:unhideWhenUsed="0"/>
+    <w:lsdException w:name="Medium List 2" w:semiHidden="0" w:uiPriority="66" w:unhideWhenUsed="0"/>
+    <w:lsdException w:name="Medium Grid 1" w:semiHidden="0" w:uiPriority="67" w:unhideWhenUsed="0"/>
+    <w:lsdException w:name="Medium Grid 2" w:semiHidden="0" w:uiPriority="68" w:unhideWhenUsed="0"/>
+    <w:lsdException w:name="Medium Grid 3" w:semiHidden="0" w:uiPriority="69" w:unhideWhenUsed="0"/>
+    <w:lsdException w:name="Dark List" w:semiHidden="0" w:uiPriority="70" w:unhideWhenUsed="0"/>
+    <w:lsdException w:name="Colorful Shading" w:semiHidden="0" w:uiPriority="71" w:unhideWhenUsed="0"/>
+    <w:lsdException w:name="Colorful List" w:semiHidden="0" w:uiPriority="72" w:unhideWhenUsed="0"/>
+    <w:lsdException w:name="Colorful Grid" w:semiHidden="0" w:uiPriority="73" w:unhideWhenUsed="0"/>
+    <w:lsdException w:name="Light Shading Accent 1" w:semiHidden="0" w:uiPriority="60" w:unhideWhenUsed="0"/>
+    <w:lsdException w:name="Light List Accent 1" w:semiHidden="0" w:uiPriority="61" w:unhideWhenUsed="0"/>
+    <w:lsdException w:name="Light Grid Accent 1" w:semiHidden="0" w:uiPriority="62" w:unhideWhenUsed="0"/>
+    <w:lsdException w:name="Medium Shading 1 Accent 1" w:semiHidden="0" w:uiPriority="63" w:unhideWhenUsed="0"/>
+    <w:lsdException w:name="Medium Shading 2 Accent 1" w:semiHidden="0" w:uiPriority="64" w:unhideWhenUsed="0"/>
+    <w:lsdException w:name="Medium List 1 Accent 1" w:semiHidden="0" w:uiPriority="65" w:unhideWhenUsed="0"/>
+    <w:lsdException w:name="Revision" w:unhideWhenUsed="0"/>
+    <w:lsdException w:name="List Paragraph" w:semiHidden="0" w:uiPriority="34" w:unhideWhenUsed="0" w:qFormat="1"/>
+    <w:lsdException w:name="Quote" w:semiHidden="0" w:uiPriority="29" w:unhideWhenUsed="0" w:qFormat="1"/>
+    <w:lsdException w:name="Intense Quote" w:semiHidden="0" w:uiPriority="30" w:unhideWhenUsed="0" w:qFormat="1"/>
+    <w:lsdException w:name="Medium List 2 Accent 1" w:semiHidden="0" w:uiPriority="66" w:unhideWhenUsed="0"/>
+    <w:lsdException w:name="Medium Grid 1 Accent 1" w:semiHidden="0" w:uiPriority="67" w:unhideWhenUsed="0"/>
+    <w:lsdException w:name="Medium Grid 2 Accent 1" w:semiHidden="0" w:uiPriority="68" w:unhideWhenUsed="0"/>
+    <w:lsdException w:name="Medium Grid 3 Accent 1" w:semiHidden="0" w:uiPriority="69" w:unhideWhenUsed="0"/>
+    <w:lsdException w:name="Dark List Accent 1" w:semiHidden="0" w:uiPriority="70" w:unhideWhenUsed="0"/>
+    <w:lsdException w:name="Colorful Shading Accent 1" w:semiHidden="0" w:uiPriority="71" w:unhideWhenUsed="0"/>
+    <w:lsdException w:name="Colorful List Accent 1" w:semiHidden="0" w:uiPriority="72" w:unhideWhenUsed="0"/>
+    <w:lsdException w:name="Colorful Grid Accent 1" w:semiHidden="0" w:uiPriority="73" w:unhideWhenUsed="0"/>
+    <w:lsdException w:name="Light Shading Accent 2" w:semiHidden="0" w:uiPriority="60" w:unhideWhenUsed="0"/>
+    <w:lsdException w:name="Light List Accent 2" w:semiHidden="0" w:uiPriority="61" w:unhideWhenUsed="0"/>
+    <w:lsdException w:name="Light Grid Accent 2" w:semiHidden="0" w:uiPriority="62" w:unhideWhenUsed="0"/>
+    <w:lsdException w:name="Medium Shading 1 Accent 2" w:semiHidden="0" w:uiPriority="63" w:unhideWhenUsed="0"/>
+    <w:lsdException w:name="Medium Shading 2 Accent 2" w:semiHidden="0" w:uiPriority="64" w:unhideWhenUsed="0"/>
+    <w:lsdException w:name="Medium List 1 Accent 2" w:semiHidden="0" w:uiPriority="65" w:unhideWhenUsed="0"/>
+    <w:lsdException w:name="Medium List 2 Accent 2" w:semiHidden="0" w:uiPriority="66" w:unhideWhenUsed="0"/>
+    <w:lsdException w:name="Medium Grid 1 Accent 2" w:semiHidden="0" w:uiPriority="67" w:unhideWhenUsed="0"/>
+    <w:lsdException w:name="Medium Grid 2 Accent 2" w:semiHidden="0" w:uiPriority="68" w:unhideWhenUsed="0"/>
+    <w:lsdException w:name="Medium Grid 3 Accent 2" w:semiHidden="0" w:uiPriority="69" w:unhideWhenUsed="0"/>
+    <w:lsdException w:name="Dark List Accent 2" w:semiHidden="0" w:uiPriority="70" w:unhideWhenUsed="0"/>
+    <w:lsdException w:name="Colorful Shading Accent 2" w:semiHidden="0" w:uiPriority="71" w:unhideWhenUsed="0"/>
+    <w:lsdException w:name="Colorful List Accent 2" w:semiHidden="0" w:uiPriority="72" w:unhideWhenUsed="0"/>
+    <w:lsdException w:name="Colorful Grid Accent 2" w:semiHidden="0" w:uiPriority="73" w:unhideWhenUsed="0"/>
+    <w:lsdException w:name="Light Shading Accent 3" w:semiHidden="0" w:uiPriority="60" w:unhideWhenUsed="0"/>
+    <w:lsdException w:name="Light List Accent 3" w:semiHidden="0" w:uiPriority="61" w:unhideWhenUsed="0"/>
+    <w:lsdException w:name="Light Grid Accent 3" w:semiHidden="0" w:uiPriority="62" w:unhideWhenUsed="0"/>
+    <w:lsdException w:name="Medium Shading 1 Accent 3" w:semiHidden="0" w:uiPriority="63" w:unhideWhenUsed="0"/>
+    <w:lsdException w:name="Medium Shading 2 Accent 3" w:semiHidden="0" w:uiPriority="64" w:unhideWhenUsed="0"/>
+    <w:lsdException w:name="Medium List 1 Accent 3" w:semiHidden="0" w:uiPriority="65" w:unhideWhenUsed="0"/>
+    <w:lsdException w:name="Medium List 2 Accent 3" w:semiHidden="0" w:uiPriority="66" w:unhideWhenUsed="0"/>
+    <w:lsdException w:name="Medium Grid 1 Accent 3" w:semiHidden="0" w:uiPriority="67" w:unhideWhenUsed="0"/>
+    <w:lsdException w:name="Medium Grid 2 Accent 3" w:semiHidden="0" w:uiPriority="68" w:unhideWhenUsed="0"/>
+    <w:lsdException w:name="Medium Grid 3 Accent 3" w:semiHidden="0" w:uiPriority="69" w:unhideWhenUsed="0"/>
+    <w:lsdException w:name="Dark List Accent 3" w:semiHidden="0" w:uiPriority="70" w:unhideWhenUsed="0"/>
+    <w:lsdException w:name="Colorful Shading Accent 3" w:semiHidden="0" w:uiPriority="71" w:unhideWhenUsed="0"/>
+    <w:lsdException w:name="Colorful List Accent 3" w:semiHidden="0" w:uiPriority="72" w:unhideWhenUsed="0"/>
+    <w:lsdException w:name="Colorful Grid Accent 3" w:semiHidden="0" w:uiPriority="73" w:unhideWhenUsed="0"/>
+    <w:lsdException w:name="Light Shading Accent 4" w:semiHidden="0" w:uiPriority="60" w:unhideWhenUsed="0"/>
+    <w:lsdException w:name="Light List Accent 4" w:semiHidden="0" w:uiPriority="61" w:unhideWhenUsed="0"/>
+    <w:lsdException w:name="Light Grid Accent 4" w:semiHidden="0" w:uiPriority="62" w:unhideWhenUsed="0"/>
+    <w:lsdException w:name="Medium Shading 1 Accent 4" w:semiHidden="0" w:uiPriority="63" w:unhideWhenUsed="0"/>
+    <w:lsdException w:name="Medium Shading 2 Accent 4" w:semiHidden="0" w:uiPriority="64" w:unhideWhenUsed="0"/>
+    <w:lsdException w:name="Medium List 1 Accent 4" w:semiHidden="0" w:uiPriority="65" w:unhideWhenUsed="0"/>
+    <w:lsdException w:name="Medium List 2 Accent 4" w:semiHidden="0" w:uiPriority="66" w:unhideWhenUsed="0"/>
+    <w:lsdException w:name="Medium Grid 1 Accent 4" w:semiHidden="0" w:uiPriority="67" w:unhideWhenUsed="0"/>
+    <w:lsdException w:name="Medium Grid 2 Accent 4" w:semiHidden="0" w:uiPriority="68" w:unhideWhenUsed="0"/>
+    <w:lsdException w:name="Medium Grid 3 Accent 4" w:semiHidden="0" w:uiPriority="69" w:unhideWhenUsed="0"/>
+    <w:lsdException w:name="Dark List Accent 4" w:semiHidden="0" w:uiPriority="70" w:unhideWhenUsed="0"/>
+    <w:lsdException w:name="Colorful Shading Accent 4" w:semiHidden="0" w:uiPriority="71" w:unhideWhenUsed="0"/>
+    <w:lsdException w:name="Colorful List Accent 4" w:semiHidden="0" w:uiPriority="72" w:unhideWhenUsed="0"/>
+    <w:lsdException w:name="Colorful Grid Accent 4" w:semiHidden="0" w:uiPriority="73" w:unhideWhenUsed="0"/>
+    <w:lsdException w:name="Light Shading Accent 5" w:semiHidden="0" w:uiPriority="60" w:unhideWhenUsed="0"/>
+    <w:lsdException w:name="Light List Accent 5" w:semiHidden="0" w:uiPriority="61" w:unhideWhenUsed="0"/>
+    <w:lsdException w:name="Light Grid Accent 5" w:semiHidden="0" w:uiPriority="62" w:unhideWhenUsed="0"/>
+    <w:lsdException w:name="Medium Shading 1 Accent 5" w:semiHidden="0" w:uiPriority="63" w:unhideWhenUsed="0"/>
+    <w:lsdException w:name="Medium Shading 2 Accent 5" w:semiHidden="0" w:uiPriority="64" w:unhideWhenUsed="0"/>
+    <w:lsdException w:name="Medium List 1 Accent 5" w:semiHidden="0" w:uiPriority="65" w:unhideWhenUsed="0"/>
+    <w:lsdException w:name="Medium List 2 Accent 5" w:semiHidden="0" w:uiPriority="66" w:unhideWhenUsed="0"/>
+    <w:lsdException w:name="Medium Grid 1 Accent 5" w:semiHidden="0" w:uiPriority="67" w:unhideWhenUsed="0"/>
+    <w:lsdException w:name="Medium Grid 2 Accent 5" w:semiHidden="0" w:uiPriority="68" w:unhideWhenUsed="0"/>
+    <w:lsdException w:name="Medium Grid 3 Accent 5" w:semiHidden="0" w:uiPriority="69" w:unhideWhenUsed="0"/>
+    <w:lsdException w:name="Dark List Accent 5" w:semiHidden="0" w:uiPriority="70" w:unhideWhenUsed="0"/>
+    <w:lsdException w:name="Colorful Shading Accent 5" w:semiHidden="0" w:uiPriority="71" w:unhideWhenUsed="0"/>
+    <w:lsdException w:name="Colorful List Accent 5" w:semiHidden="0" w:uiPriority="72" w:unhideWhenUsed="0"/>
+    <w:lsdException w:name="Colorful Grid Accent 5" w:semiHidden="0" w:uiPriority="73" w:unhideWhenUsed="0"/>
+    <w:lsdException w:name="Light Shading Accent 6" w:semiHidden="0" w:uiPriority="60" w:unhideWhenUsed="0"/>
+    <w:lsdException w:name="Light List Accent 6" w:semiHidden="0" w:uiPriority="61" w:unhideWhenUsed="0"/>
+    <w:lsdException w:name="Light Grid Accent 6" w:semiHidden="0" w:uiPriority="62" w:unhideWhenUsed="0"/>
+    <w:lsdException w:name="Medium Shading 1 Accent 6" w:semiHidden="0" w:uiPriority="63" w:unhideWhenUsed="0"/>
+    <w:lsdException w:name="Medium Shading 2 Accent 6" w:semiHidden="0" w:uiPriority="64" w:unhideWhenUsed="0"/>
+    <w:lsdException w:name="Medium List 1 Accent 6" w:semiHidden="0" w:uiPriority="65" w:unhideWhenUsed="0"/>
+    <w:lsdException w:name="Medium List 2 Accent 6" w:semiHidden="0" w:uiPriority="66" w:unhideWhenUsed="0"/>
+    <w:lsdException w:name="Medium Grid 1 Accent 6" w:semiHidden="0" w:uiPriority="67" w:unhideWhenUsed="0"/>
+    <w:lsdException w:name="Medium Grid 2 Accent 6" w:semiHidden="0" w:uiPriority="68" w:unhideWhenUsed="0"/>
+    <w:lsdException w:name="Medium Grid 3 Accent 6" w:semiHidden="0" w:uiPriority="69" w:unhideWhenUsed="0"/>
+    <w:lsdException w:name="Dark List Accent 6" w:semiHidden="0" w:uiPriority="70" w:unhideWhenUsed="0"/>
+    <w:lsdException w:name="Colorful Shading Accent 6" w:semiHidden="0" w:uiPriority="71" w:unhideWhenUsed="0"/>
+    <w:lsdException w:name="Colorful List Accent 6" w:semiHidden="0" w:uiPriority="72" w:unhideWhenUsed="0"/>
+    <w:lsdException w:name="Colorful Grid Accent 6" w:semiHidden="0" w:uiPriority="73" w:unhideWhenUsed="0"/>
+    <w:lsdException w:name="Subtle Emphasis" w:semiHidden="0" w:uiPriority="19" w:unhideWhenUsed="0" w:qFormat="1"/>
+    <w:lsdException w:name="Intense Emphasis" w:semiHidden="0" w:uiPriority="21" w:unhideWhenUsed="0" w:qFormat="1"/>
+    <w:lsdException w:name="Subtle Reference" w:semiHidden="0" w:uiPriority="31" w:unhideWhenUsed="0" w:qFormat="1"/>
+    <w:lsdException w:name="Intense Reference" w:semiHidden="0" w:uiPriority="32" w:unhideWhenUsed="0" w:qFormat="1"/>
+    <w:lsdException w:name="Book Title" w:semiHidden="0" w:uiPriority="33" w:unhideWhenUsed="0" w:qFormat="1"/>
+    <w:lsdException w:name="Bibliography" w:uiPriority="37"/>
+    <w:lsdException w:name="TOC Heading" w:uiPriority="39" w:qFormat="1"/>
   </w:latentStyles>
-  <w:style w:type="paragraph" w:default="1" w:styleId="Normal">
+  <w:style w:type="paragraph" w:default="1" w:styleId="a">
     <w:name w:val="Normal"/>
     <w:qFormat/>
     <w:rsid w:val="0064047B"/>
   </w:style>
-  <w:style w:type="character" w:default="1" w:styleId="DefaultParagraphFont">
+  <w:style w:type="character" w:default="1" w:styleId="a0">
     <w:name w:val="Default Paragraph Font"/>
     <w:uiPriority w:val="1"/>
     <w:semiHidden/>
     <w:unhideWhenUsed/>
   </w:style>
-  <w:style w:type="table" w:default="1" w:styleId="TableNormal">
+  <w:style w:type="table" w:default="1" w:styleId="a1">
     <w:name w:val="Normal Table"/>
     <w:uiPriority w:val="99"/>
     <w:semiHidden/>
     <w:unhideWhenUsed/>
+    <w:qFormat/>
     <w:tblPr>
       <w:tblInd w:w="0" w:type="dxa"/>
       <w:tblCellMar>
@@ -11015,15 +10957,15 @@
       </w:tblCellMar>
     </w:tblPr>
   </w:style>
-  <w:style w:type="numbering" w:default="1" w:styleId="NoList">
+  <w:style w:type="numbering" w:default="1" w:styleId="a2">
     <w:name w:val="No List"/>
     <w:uiPriority w:val="99"/>
     <w:semiHidden/>
     <w:unhideWhenUsed/>
   </w:style>
-  <w:style w:type="paragraph" w:styleId="ListParagraph">
+  <w:style w:type="paragraph" w:styleId="a3">
     <w:name w:val="List Paragraph"/>
-    <w:basedOn w:val="Normal"/>
+    <w:basedOn w:val="a"/>
     <w:uiPriority w:val="34"/>
     <w:qFormat/>
     <w:rsid w:val="00E41CED"/>
@@ -11032,10 +10974,10 @@
       <w:contextualSpacing/>
     </w:pPr>
   </w:style>
-  <w:style w:type="paragraph" w:styleId="BalloonText">
+  <w:style w:type="paragraph" w:styleId="a4">
     <w:name w:val="Balloon Text"/>
-    <w:basedOn w:val="Normal"/>
-    <w:link w:val="BalloonTextChar"/>
+    <w:basedOn w:val="a"/>
+    <w:link w:val="a5"/>
     <w:uiPriority w:val="99"/>
     <w:semiHidden/>
     <w:unhideWhenUsed/>
@@ -11049,10 +10991,10 @@
       <w:szCs w:val="16"/>
     </w:rPr>
   </w:style>
-  <w:style w:type="character" w:customStyle="1" w:styleId="BalloonTextChar">
-    <w:name w:val="Balloon Text Char"/>
-    <w:basedOn w:val="DefaultParagraphFont"/>
-    <w:link w:val="BalloonText"/>
+  <w:style w:type="character" w:customStyle="1" w:styleId="a5">
+    <w:name w:val="Текст выноски Знак"/>
+    <w:basedOn w:val="a0"/>
+    <w:link w:val="a4"/>
     <w:uiPriority w:val="99"/>
     <w:semiHidden/>
     <w:rsid w:val="00E95617"/>
@@ -11062,9 +11004,9 @@
       <w:szCs w:val="16"/>
     </w:rPr>
   </w:style>
-  <w:style w:type="table" w:styleId="TableGrid">
+  <w:style w:type="table" w:styleId="a6">
     <w:name w:val="Table Grid"/>
-    <w:basedOn w:val="TableNormal"/>
+    <w:basedOn w:val="a1"/>
     <w:rsid w:val="00F93404"/>
     <w:pPr>
       <w:widowControl w:val="0"/>
@@ -11094,10 +11036,10 @@
       </w:tblCellMar>
     </w:tblPr>
   </w:style>
-  <w:style w:type="paragraph" w:styleId="Header">
+  <w:style w:type="paragraph" w:styleId="a7">
     <w:name w:val="header"/>
-    <w:basedOn w:val="Normal"/>
-    <w:link w:val="HeaderChar"/>
+    <w:basedOn w:val="a"/>
+    <w:link w:val="a8"/>
     <w:uiPriority w:val="99"/>
     <w:semiHidden/>
     <w:unhideWhenUsed/>
@@ -11110,18 +11052,18 @@
       <w:spacing w:after="0" w:line="240" w:lineRule="auto"/>
     </w:pPr>
   </w:style>
-  <w:style w:type="character" w:customStyle="1" w:styleId="HeaderChar">
-    <w:name w:val="Header Char"/>
-    <w:basedOn w:val="DefaultParagraphFont"/>
-    <w:link w:val="Header"/>
+  <w:style w:type="character" w:customStyle="1" w:styleId="a8">
+    <w:name w:val="Верхний колонтитул Знак"/>
+    <w:basedOn w:val="a0"/>
+    <w:link w:val="a7"/>
     <w:uiPriority w:val="99"/>
     <w:semiHidden/>
     <w:rsid w:val="00E405A7"/>
   </w:style>
-  <w:style w:type="paragraph" w:styleId="Footer">
+  <w:style w:type="paragraph" w:styleId="a9">
     <w:name w:val="footer"/>
-    <w:basedOn w:val="Normal"/>
-    <w:link w:val="FooterChar"/>
+    <w:basedOn w:val="a"/>
+    <w:link w:val="aa"/>
     <w:uiPriority w:val="99"/>
     <w:unhideWhenUsed/>
     <w:rsid w:val="00E405A7"/>
@@ -11133,16 +11075,16 @@
       <w:spacing w:after="0" w:line="240" w:lineRule="auto"/>
     </w:pPr>
   </w:style>
-  <w:style w:type="character" w:customStyle="1" w:styleId="FooterChar">
-    <w:name w:val="Footer Char"/>
-    <w:basedOn w:val="DefaultParagraphFont"/>
-    <w:link w:val="Footer"/>
+  <w:style w:type="character" w:customStyle="1" w:styleId="aa">
+    <w:name w:val="Нижний колонтитул Знак"/>
+    <w:basedOn w:val="a0"/>
+    <w:link w:val="a9"/>
     <w:uiPriority w:val="99"/>
     <w:rsid w:val="00E405A7"/>
   </w:style>
-  <w:style w:type="character" w:styleId="Hyperlink">
+  <w:style w:type="character" w:styleId="ab">
     <w:name w:val="Hyperlink"/>
-    <w:basedOn w:val="DefaultParagraphFont"/>
+    <w:basedOn w:val="a0"/>
     <w:uiPriority w:val="99"/>
     <w:unhideWhenUsed/>
     <w:rsid w:val="00CD089A"/>

</xml_diff>